<commit_message>
Projektdokumentation, Anpassung Phasen, Zeiterfassung
</commit_message>
<xml_diff>
--- a/docs/01 Projektauftrag/Phasenplan-Organigram.docx
+++ b/docs/01 Projektauftrag/Phasenplan-Organigram.docx
@@ -11,14 +11,16 @@
       </w:r>
     </w:p>
     <w:p>
-      <w:commentRangeStart w:id="0"/>
+      <w:bookmarkStart w:id="0" w:name="_GoBack"/>
+      <w:commentRangeStart w:id="1"/>
+      <w:commentRangeStart w:id="2"/>
       <w:r>
         <w:rPr>
           <w:noProof/>
           <w:lang w:eastAsia="de-CH"/>
         </w:rPr>
         <w:drawing>
-          <wp:inline distT="0" distB="0" distL="0" distR="0" wp14:anchorId="63D15E44" wp14:editId="721A30FD">
+          <wp:inline distT="0" distB="0" distL="0" distR="0" wp14:anchorId="63D15E44" wp14:editId="4814E262">
             <wp:extent cx="5866130" cy="5634841"/>
             <wp:effectExtent l="0" t="0" r="0" b="0"/>
             <wp:docPr id="1" name="Diagramm 1"/>
@@ -31,12 +33,20 @@
           </wp:inline>
         </w:drawing>
       </w:r>
-      <w:commentRangeEnd w:id="0"/>
+      <w:bookmarkEnd w:id="0"/>
+      <w:commentRangeEnd w:id="1"/>
+      <w:commentRangeEnd w:id="2"/>
       <w:r>
         <w:rPr>
           <w:rStyle w:val="Kommentarzeichen"/>
         </w:rPr>
-        <w:commentReference w:id="0"/>
+        <w:commentReference w:id="2"/>
+      </w:r>
+      <w:r>
+        <w:rPr>
+          <w:rStyle w:val="Kommentarzeichen"/>
+        </w:rPr>
+        <w:commentReference w:id="1"/>
       </w:r>
     </w:p>
     <w:p>
@@ -68,7 +78,7 @@
           <w:lang w:eastAsia="de-CH"/>
         </w:rPr>
         <w:drawing>
-          <wp:inline distT="0" distB="0" distL="0" distR="0" wp14:anchorId="4BCA717D" wp14:editId="3070988B">
+          <wp:inline distT="0" distB="0" distL="0" distR="0" wp14:anchorId="4BCA717D" wp14:editId="29C67543">
             <wp:extent cx="5760720" cy="5533110"/>
             <wp:effectExtent l="0" t="0" r="0" b="0"/>
             <wp:docPr id="4" name="Diagramm 4"/>
@@ -101,7 +111,7 @@
           <w:lang w:eastAsia="de-CH"/>
         </w:rPr>
         <w:drawing>
-          <wp:inline distT="0" distB="0" distL="0" distR="0" wp14:anchorId="6A98D5B3" wp14:editId="044B1FA1">
+          <wp:inline distT="0" distB="0" distL="0" distR="0" wp14:anchorId="6A98D5B3" wp14:editId="1E84766A">
             <wp:extent cx="5760720" cy="5533110"/>
             <wp:effectExtent l="38100" t="0" r="0" b="0"/>
             <wp:docPr id="3" name="Diagramm 3"/>
@@ -127,7 +137,23 @@
 
 <file path=word/comments.xml><?xml version="1.0" encoding="utf-8"?>
 <w:comments xmlns:wpc="http://schemas.microsoft.com/office/word/2010/wordprocessingCanvas" xmlns:mc="http://schemas.openxmlformats.org/markup-compatibility/2006" xmlns:o="urn:schemas-microsoft-com:office:office" xmlns:r="http://schemas.openxmlformats.org/officeDocument/2006/relationships" xmlns:m="http://schemas.openxmlformats.org/officeDocument/2006/math" xmlns:v="urn:schemas-microsoft-com:vml" xmlns:wp14="http://schemas.microsoft.com/office/word/2010/wordprocessingDrawing" xmlns:wp="http://schemas.openxmlformats.org/drawingml/2006/wordprocessingDrawing" xmlns:w10="urn:schemas-microsoft-com:office:word" xmlns:w="http://schemas.openxmlformats.org/wordprocessingml/2006/main" xmlns:w14="http://schemas.microsoft.com/office/word/2010/wordml" xmlns:w15="http://schemas.microsoft.com/office/word/2012/wordml" xmlns:wpg="http://schemas.microsoft.com/office/word/2010/wordprocessingGroup" xmlns:wpi="http://schemas.microsoft.com/office/word/2010/wordprocessingInk" xmlns:wne="http://schemas.microsoft.com/office/word/2006/wordml" xmlns:wps="http://schemas.microsoft.com/office/word/2010/wordprocessingShape" mc:Ignorable="w14 w15 wp14">
-  <w:comment w:id="0" w:author="Denis Bittante" w:date="2015-08-28T22:59:00Z" w:initials="DB">
+  <w:comment w:id="2" w:author="Tobias Lanz" w:date="2015-08-30T11:18:00Z" w:initials="T.L.">
+    <w:p>
+      <w:pPr>
+        <w:pStyle w:val="Kommentartext"/>
+      </w:pPr>
+      <w:r>
+        <w:rPr>
+          <w:rStyle w:val="Kommentarzeichen"/>
+        </w:rPr>
+        <w:annotationRef/>
+      </w:r>
+      <w:r>
+        <w:t>Einverstanden, ich habe uns auf 3 Phasen aufgeteilt, was denkt ihr davon?</w:t>
+      </w:r>
+    </w:p>
+  </w:comment>
+  <w:comment w:id="1" w:author="Denis Bittante" w:date="2015-08-28T22:59:00Z" w:initials="DB">
     <w:p>
       <w:pPr>
         <w:pStyle w:val="Kommentartext"/>
@@ -141,8 +167,6 @@
       <w:r>
         <w:t>Der Auftraggeber muss einer von uns sein.</w:t>
       </w:r>
-      <w:bookmarkStart w:id="1" w:name="_GoBack"/>
-      <w:bookmarkEnd w:id="1"/>
     </w:p>
   </w:comment>
 </w:comments>
@@ -150,12 +174,16 @@
 
 <file path=word/commentsExtended.xml><?xml version="1.0" encoding="utf-8"?>
 <w15:commentsEx xmlns:wpc="http://schemas.microsoft.com/office/word/2010/wordprocessingCanvas" xmlns:mc="http://schemas.openxmlformats.org/markup-compatibility/2006" xmlns:o="urn:schemas-microsoft-com:office:office" xmlns:r="http://schemas.openxmlformats.org/officeDocument/2006/relationships" xmlns:m="http://schemas.openxmlformats.org/officeDocument/2006/math" xmlns:v="urn:schemas-microsoft-com:vml" xmlns:wp14="http://schemas.microsoft.com/office/word/2010/wordprocessingDrawing" xmlns:wp="http://schemas.openxmlformats.org/drawingml/2006/wordprocessingDrawing" xmlns:w10="urn:schemas-microsoft-com:office:word" xmlns:w="http://schemas.openxmlformats.org/wordprocessingml/2006/main" xmlns:w14="http://schemas.microsoft.com/office/word/2010/wordml" xmlns:w15="http://schemas.microsoft.com/office/word/2012/wordml" xmlns:wpg="http://schemas.microsoft.com/office/word/2010/wordprocessingGroup" xmlns:wpi="http://schemas.microsoft.com/office/word/2010/wordprocessingInk" xmlns:wne="http://schemas.microsoft.com/office/word/2006/wordml" xmlns:wps="http://schemas.microsoft.com/office/word/2010/wordprocessingShape" mc:Ignorable="w14 w15 wp14">
+  <w15:commentEx w15:paraId="5E8D8DCE" w15:done="0"/>
   <w15:commentEx w15:paraId="71D65564" w15:done="0"/>
 </w15:commentsEx>
 </file>
 
 <file path=word/people.xml><?xml version="1.0" encoding="utf-8"?>
 <w15:people xmlns:wpc="http://schemas.microsoft.com/office/word/2010/wordprocessingCanvas" xmlns:mc="http://schemas.openxmlformats.org/markup-compatibility/2006" xmlns:o="urn:schemas-microsoft-com:office:office" xmlns:r="http://schemas.openxmlformats.org/officeDocument/2006/relationships" xmlns:m="http://schemas.openxmlformats.org/officeDocument/2006/math" xmlns:v="urn:schemas-microsoft-com:vml" xmlns:wp14="http://schemas.microsoft.com/office/word/2010/wordprocessingDrawing" xmlns:wp="http://schemas.openxmlformats.org/drawingml/2006/wordprocessingDrawing" xmlns:w10="urn:schemas-microsoft-com:office:word" xmlns:w="http://schemas.openxmlformats.org/wordprocessingml/2006/main" xmlns:w14="http://schemas.microsoft.com/office/word/2010/wordml" xmlns:w15="http://schemas.microsoft.com/office/word/2012/wordml" xmlns:wpg="http://schemas.microsoft.com/office/word/2010/wordprocessingGroup" xmlns:wpi="http://schemas.microsoft.com/office/word/2010/wordprocessingInk" xmlns:wne="http://schemas.microsoft.com/office/word/2006/wordml" xmlns:wps="http://schemas.microsoft.com/office/word/2010/wordprocessingShape" mc:Ignorable="w14 w15 wp14">
+  <w15:person w15:author="Tobias Lanz">
+    <w15:presenceInfo w15:providerId="None" w15:userId="Tobias Lanz"/>
+  </w15:person>
   <w15:person w15:author="Denis Bittante">
     <w15:presenceInfo w15:providerId="Windows Live" w15:userId="bd63f1d8c2b68f8d"/>
   </w15:person>
@@ -3117,7 +3145,7 @@
         <a:p>
           <a:r>
             <a:rPr lang="de-CH"/>
-            <a:t>Denis/Tobias/Mejdin</a:t>
+            <a:t>Mejdin Hatema</a:t>
           </a:r>
         </a:p>
       </dgm:t>
@@ -4257,7 +4285,7 @@
         <a:p>
           <a:r>
             <a:rPr lang="de-CH"/>
-            <a:t>FFHS</a:t>
+            <a:t>Tobias Lanz</a:t>
           </a:r>
         </a:p>
       </dgm:t>
@@ -5397,7 +5425,7 @@
         <a:p>
           <a:r>
             <a:rPr lang="de-CH"/>
-            <a:t>FFHS</a:t>
+            <a:t>Denis Bittante</a:t>
           </a:r>
         </a:p>
       </dgm:t>
@@ -6291,8 +6319,8 @@
   <dgm:cxnLst>
     <dgm:cxn modelId="{F37A3690-726E-4BB1-A535-0334E06358BA}" type="presOf" srcId="{96804916-8096-423E-94E5-489F5C99C457}" destId="{F6809B43-FB7E-42D9-9327-4EB95E945178}" srcOrd="0" destOrd="0" presId="urn:microsoft.com/office/officeart/2008/layout/NameandTitleOrganizationalChart"/>
     <dgm:cxn modelId="{389A3BAE-E24F-46DF-8B06-2EA6C23F196E}" type="presOf" srcId="{C42AD20B-88A5-4043-98E0-937755773E43}" destId="{EA0E2B6D-B4EB-4D3C-9F90-22D79CF458F8}" srcOrd="0" destOrd="0" presId="urn:microsoft.com/office/officeart/2008/layout/NameandTitleOrganizationalChart"/>
+    <dgm:cxn modelId="{9B1A2091-0B6C-47CA-BE1A-2C261D127B9B}" type="presOf" srcId="{3764C930-DFAF-496C-BF26-E6D853BE6975}" destId="{BD958891-8BE5-45E2-8625-811632AD227C}" srcOrd="0" destOrd="0" presId="urn:microsoft.com/office/officeart/2008/layout/NameandTitleOrganizationalChart"/>
     <dgm:cxn modelId="{5A1AA7E0-C473-4AD0-91E0-DAE3B5ED1465}" type="presOf" srcId="{5A232A8E-9D78-4B6B-B886-8439F5937936}" destId="{58C7E9CC-C28A-4B61-98C8-DFC076209606}" srcOrd="0" destOrd="0" presId="urn:microsoft.com/office/officeart/2008/layout/NameandTitleOrganizationalChart"/>
-    <dgm:cxn modelId="{9B1A2091-0B6C-47CA-BE1A-2C261D127B9B}" type="presOf" srcId="{3764C930-DFAF-496C-BF26-E6D853BE6975}" destId="{BD958891-8BE5-45E2-8625-811632AD227C}" srcOrd="0" destOrd="0" presId="urn:microsoft.com/office/officeart/2008/layout/NameandTitleOrganizationalChart"/>
     <dgm:cxn modelId="{7147D202-7B9D-40F6-954F-BA7580E7CDA5}" type="presOf" srcId="{DCAAADDC-580C-4AC3-8B49-B78F29C444D1}" destId="{0C51E384-F766-4428-AE78-CE4B9D34C2A1}" srcOrd="0" destOrd="0" presId="urn:microsoft.com/office/officeart/2008/layout/NameandTitleOrganizationalChart"/>
     <dgm:cxn modelId="{353B1C1F-2D2A-41F9-A1DE-364ED3D32086}" type="presOf" srcId="{E60616BA-8DEB-4344-ACD6-E822D1AE82A5}" destId="{1BE561CC-EBDD-4F32-80F4-637B6B2BD586}" srcOrd="1" destOrd="0" presId="urn:microsoft.com/office/officeart/2008/layout/NameandTitleOrganizationalChart"/>
     <dgm:cxn modelId="{7C718991-A48B-4A58-9641-78F241938432}" type="presOf" srcId="{183BE0E8-9995-42A8-99D4-1C78AF79E993}" destId="{D510339E-75AB-4697-B58F-FCF9733213A1}" srcOrd="1" destOrd="0" presId="urn:microsoft.com/office/officeart/2008/layout/NameandTitleOrganizationalChart"/>
@@ -6303,11 +6331,11 @@
     <dgm:cxn modelId="{27E98969-A155-4201-AA3F-0C4A5E076347}" srcId="{8BB8EAF3-9BCB-493A-8952-BAEE645FEA72}" destId="{32BCAEA0-909D-4053-A638-988412C1C0A0}" srcOrd="1" destOrd="0" parTransId="{F565EA51-A08B-4218-9225-F645F9BB290C}" sibTransId="{ED0E0E89-5703-4D0F-B296-39609B11DDEA}"/>
     <dgm:cxn modelId="{2DE283F8-255C-4E93-B256-74A1F22A7191}" type="presOf" srcId="{5A232A8E-9D78-4B6B-B886-8439F5937936}" destId="{B162CA3D-B28C-4452-8A85-F1DC4D5E7DEE}" srcOrd="1" destOrd="0" presId="urn:microsoft.com/office/officeart/2008/layout/NameandTitleOrganizationalChart"/>
     <dgm:cxn modelId="{C5FD0717-6085-480F-96EC-143C824353D8}" type="presOf" srcId="{3764C930-DFAF-496C-BF26-E6D853BE6975}" destId="{EFE281D9-BC84-4CEF-AA27-F691303073C9}" srcOrd="1" destOrd="0" presId="urn:microsoft.com/office/officeart/2008/layout/NameandTitleOrganizationalChart"/>
+    <dgm:cxn modelId="{01BC5CEC-336F-47F3-BB5A-F010CD1ABF61}" type="presOf" srcId="{E60616BA-8DEB-4344-ACD6-E822D1AE82A5}" destId="{38748AAE-F7BE-4E7E-AA17-4688364DEE0F}" srcOrd="0" destOrd="0" presId="urn:microsoft.com/office/officeart/2008/layout/NameandTitleOrganizationalChart"/>
     <dgm:cxn modelId="{AF8B7E58-6F21-4CFB-8C91-AE76BAFBC078}" type="presOf" srcId="{5F2E1EB0-D547-4A49-B18F-2196133EFDA3}" destId="{889DBD3A-B5B1-4FBA-A9EE-D96398FCEB61}" srcOrd="0" destOrd="0" presId="urn:microsoft.com/office/officeart/2008/layout/NameandTitleOrganizationalChart"/>
-    <dgm:cxn modelId="{01BC5CEC-336F-47F3-BB5A-F010CD1ABF61}" type="presOf" srcId="{E60616BA-8DEB-4344-ACD6-E822D1AE82A5}" destId="{38748AAE-F7BE-4E7E-AA17-4688364DEE0F}" srcOrd="0" destOrd="0" presId="urn:microsoft.com/office/officeart/2008/layout/NameandTitleOrganizationalChart"/>
     <dgm:cxn modelId="{7D07D374-C752-4DF3-8997-6EDC8F9D92F9}" srcId="{183BE0E8-9995-42A8-99D4-1C78AF79E993}" destId="{E60616BA-8DEB-4344-ACD6-E822D1AE82A5}" srcOrd="1" destOrd="0" parTransId="{C42AD20B-88A5-4043-98E0-937755773E43}" sibTransId="{5696A1FE-4FF9-4F4F-B8BA-66D44A1DF481}"/>
+    <dgm:cxn modelId="{541F90A1-3CE0-46F4-B588-597768DB8551}" type="presOf" srcId="{32BCAEA0-909D-4053-A638-988412C1C0A0}" destId="{F28180A6-5B60-44A3-8CF3-1157C2B674D6}" srcOrd="0" destOrd="0" presId="urn:microsoft.com/office/officeart/2008/layout/NameandTitleOrganizationalChart"/>
     <dgm:cxn modelId="{27907ADB-2728-4545-B584-F9AF3D5DE8DC}" type="presOf" srcId="{AEFB9ED6-1F49-4ECC-A1B6-ECCD6B6E5B13}" destId="{4A00D1DE-94C5-4E84-B34E-7FFCDA8CE433}" srcOrd="0" destOrd="0" presId="urn:microsoft.com/office/officeart/2008/layout/NameandTitleOrganizationalChart"/>
-    <dgm:cxn modelId="{541F90A1-3CE0-46F4-B588-597768DB8551}" type="presOf" srcId="{32BCAEA0-909D-4053-A638-988412C1C0A0}" destId="{F28180A6-5B60-44A3-8CF3-1157C2B674D6}" srcOrd="0" destOrd="0" presId="urn:microsoft.com/office/officeart/2008/layout/NameandTitleOrganizationalChart"/>
     <dgm:cxn modelId="{D3611935-C46A-41E3-9E01-BC25EA25D8C8}" type="presOf" srcId="{F1BBC6DB-1731-4DFF-9484-CF9809987E9C}" destId="{2EEC50E0-1A20-4EE3-B650-B27B6741B341}" srcOrd="0" destOrd="0" presId="urn:microsoft.com/office/officeart/2008/layout/NameandTitleOrganizationalChart"/>
     <dgm:cxn modelId="{A36E5C36-A96C-4067-A312-407DBD0ACD92}" type="presOf" srcId="{E2CDAC0A-4AE2-4F76-A636-752E120637E3}" destId="{01500F67-1BFD-4927-B008-998835FED6B6}" srcOrd="1" destOrd="0" presId="urn:microsoft.com/office/officeart/2008/layout/NameandTitleOrganizationalChart"/>
     <dgm:cxn modelId="{C414A620-09CF-4D2D-A1FE-BC9E8B1F6EB1}" type="presOf" srcId="{32BCAEA0-909D-4053-A638-988412C1C0A0}" destId="{098B7CB4-991D-4EC0-8A23-5E26556096ED}" srcOrd="1" destOrd="0" presId="urn:microsoft.com/office/officeart/2008/layout/NameandTitleOrganizationalChart"/>
@@ -8186,12 +8214,12 @@
         <a:fontRef idx="minor"/>
       </dsp:style>
       <dsp:txBody>
-        <a:bodyPr spcFirstLastPara="0" vert="horz" wrap="square" lIns="25400" tIns="6350" rIns="25400" bIns="6350" numCol="1" spcCol="1270" anchor="ctr" anchorCtr="0">
+        <a:bodyPr spcFirstLastPara="0" vert="horz" wrap="square" lIns="33020" tIns="8255" rIns="33020" bIns="8255" numCol="1" spcCol="1270" anchor="ctr" anchorCtr="0">
           <a:noAutofit/>
         </a:bodyPr>
         <a:lstStyle/>
         <a:p>
-          <a:pPr lvl="0" algn="r" defTabSz="444500">
+          <a:pPr lvl="0" algn="r" defTabSz="577850">
             <a:lnSpc>
               <a:spcPct val="90000"/>
             </a:lnSpc>
@@ -8203,8 +8231,8 @@
             </a:spcAft>
           </a:pPr>
           <a:r>
-            <a:rPr lang="de-CH" sz="1000" kern="1200"/>
-            <a:t>Denis/Tobias/Mejdin</a:t>
+            <a:rPr lang="de-CH" sz="1300" kern="1200"/>
+            <a:t>Mejdin Hatema</a:t>
           </a:r>
         </a:p>
       </dsp:txBody>
@@ -10007,7 +10035,7 @@
           </a:pPr>
           <a:r>
             <a:rPr lang="de-CH" sz="1400" kern="1200"/>
-            <a:t>FFHS</a:t>
+            <a:t>Tobias Lanz</a:t>
           </a:r>
         </a:p>
       </dsp:txBody>
@@ -11810,7 +11838,7 @@
           </a:pPr>
           <a:r>
             <a:rPr lang="de-CH" sz="1400" kern="1200"/>
-            <a:t>FFHS</a:t>
+            <a:t>Denis Bittante</a:t>
           </a:r>
         </a:p>
       </dsp:txBody>
@@ -18734,7 +18762,7 @@
 </file>
 
 <file path=customXml/itemProps1.xml><?xml version="1.0" encoding="utf-8"?>
-<ds:datastoreItem xmlns:ds="http://schemas.openxmlformats.org/officeDocument/2006/customXml" ds:itemID="{A0138C53-B344-4951-BA09-9C103C84839D}">
+<ds:datastoreItem xmlns:ds="http://schemas.openxmlformats.org/officeDocument/2006/customXml" ds:itemID="{E8BC75D9-4C2C-40D6-A9D6-ACD65B669C9C}">
   <ds:schemaRefs>
     <ds:schemaRef ds:uri="http://schemas.openxmlformats.org/officeDocument/2006/bibliography"/>
   </ds:schemaRefs>

</xml_diff>

<commit_message>
Folders and Minor changes in Pflichtenheft Stand 02.09.2015
</commit_message>
<xml_diff>
--- a/docs/01 Projektauftrag/Phasenplan-Organigram.docx
+++ b/docs/01 Projektauftrag/Phasenplan-Organigram.docx
@@ -5,7 +5,11 @@
     <w:sdt>
       <w:sdtPr>
         <w:rPr>
-          <w:lang w:val="de-DE"/>
+          <w:rFonts w:asciiTheme="minorHAnsi" w:eastAsiaTheme="minorHAnsi" w:hAnsiTheme="minorHAnsi" w:cstheme="minorBidi"/>
+          <w:color w:val="auto"/>
+          <w:sz w:val="22"/>
+          <w:szCs w:val="22"/>
+          <w:lang w:val="de-DE" w:eastAsia="en-US"/>
         </w:rPr>
         <w:id w:val="-2067559938"/>
         <w:docPartObj>
@@ -15,13 +19,8 @@
       </w:sdtPr>
       <w:sdtEndPr>
         <w:rPr>
-          <w:rFonts w:asciiTheme="minorHAnsi" w:eastAsiaTheme="minorHAnsi" w:hAnsiTheme="minorHAnsi" w:cstheme="minorBidi"/>
           <w:b/>
           <w:bCs/>
-          <w:color w:val="auto"/>
-          <w:sz w:val="22"/>
-          <w:szCs w:val="22"/>
-          <w:lang w:eastAsia="en-US"/>
         </w:rPr>
       </w:sdtEndPr>
       <w:sdtContent>
@@ -57,7 +56,7 @@
           <w:r>
             <w:fldChar w:fldCharType="separate"/>
           </w:r>
-          <w:hyperlink w:anchor="_Toc428958702" w:history="1">
+          <w:hyperlink w:anchor="_Toc428975340" w:history="1">
             <w:r>
               <w:rPr>
                 <w:rStyle w:val="Hyperlink"/>
@@ -84,7 +83,7 @@
                 <w:noProof/>
                 <w:webHidden/>
               </w:rPr>
-              <w:instrText xml:space="preserve"> PAGEREF _Toc428958702 \h </w:instrText>
+              <w:instrText xml:space="preserve"> PAGEREF _Toc428975340 \h </w:instrText>
             </w:r>
             <w:r>
               <w:rPr>
@@ -127,7 +126,7 @@
               <w:lang w:eastAsia="de-CH"/>
             </w:rPr>
           </w:pPr>
-          <w:hyperlink w:anchor="_Toc428958703" w:history="1">
+          <w:hyperlink w:anchor="_Toc428975341" w:history="1">
             <w:r>
               <w:rPr>
                 <w:rStyle w:val="Hyperlink"/>
@@ -154,7 +153,7 @@
                 <w:noProof/>
                 <w:webHidden/>
               </w:rPr>
-              <w:instrText xml:space="preserve"> PAGEREF _Toc428958703 \h </w:instrText>
+              <w:instrText xml:space="preserve"> PAGEREF _Toc428975341 \h </w:instrText>
             </w:r>
             <w:r>
               <w:rPr>
@@ -197,7 +196,7 @@
               <w:lang w:eastAsia="de-CH"/>
             </w:rPr>
           </w:pPr>
-          <w:hyperlink w:anchor="_Toc428958704" w:history="1">
+          <w:hyperlink w:anchor="_Toc428975342" w:history="1">
             <w:r>
               <w:rPr>
                 <w:rStyle w:val="Hyperlink"/>
@@ -224,7 +223,7 @@
                 <w:noProof/>
                 <w:webHidden/>
               </w:rPr>
-              <w:instrText xml:space="preserve"> PAGEREF _Toc428958704 \h </w:instrText>
+              <w:instrText xml:space="preserve"> PAGEREF _Toc428975342 \h </w:instrText>
             </w:r>
             <w:r>
               <w:rPr>
@@ -267,7 +266,7 @@
               <w:lang w:eastAsia="de-CH"/>
             </w:rPr>
           </w:pPr>
-          <w:hyperlink w:anchor="_Toc428958705" w:history="1">
+          <w:hyperlink w:anchor="_Toc428975343" w:history="1">
             <w:r>
               <w:rPr>
                 <w:rStyle w:val="Hyperlink"/>
@@ -294,7 +293,7 @@
                 <w:noProof/>
                 <w:webHidden/>
               </w:rPr>
-              <w:instrText xml:space="preserve"> PAGEREF _Toc428958705 \h </w:instrText>
+              <w:instrText xml:space="preserve"> PAGEREF _Toc428975343 \h </w:instrText>
             </w:r>
             <w:r>
               <w:rPr>
@@ -337,7 +336,7 @@
               <w:lang w:eastAsia="de-CH"/>
             </w:rPr>
           </w:pPr>
-          <w:hyperlink w:anchor="_Toc428958706" w:history="1">
+          <w:hyperlink w:anchor="_Toc428975344" w:history="1">
             <w:r>
               <w:rPr>
                 <w:rStyle w:val="Hyperlink"/>
@@ -364,7 +363,7 @@
                 <w:noProof/>
                 <w:webHidden/>
               </w:rPr>
-              <w:instrText xml:space="preserve"> PAGEREF _Toc428958706 \h </w:instrText>
+              <w:instrText xml:space="preserve"> PAGEREF _Toc428975344 \h </w:instrText>
             </w:r>
             <w:r>
               <w:rPr>
@@ -419,18 +418,17 @@
       <w:r>
         <w:br w:type="page"/>
       </w:r>
-      <w:bookmarkStart w:id="0" w:name="_GoBack"/>
-      <w:bookmarkEnd w:id="0"/>
     </w:p>
     <w:p>
       <w:pPr>
         <w:pStyle w:val="berschrift1"/>
       </w:pPr>
-      <w:bookmarkStart w:id="1" w:name="_Toc428958702"/>
+      <w:bookmarkStart w:id="0" w:name="_Toc428975340"/>
       <w:r>
+        <w:lastRenderedPageBreak/>
         <w:t>Initialisierung</w:t>
       </w:r>
-      <w:bookmarkEnd w:id="1"/>
+      <w:bookmarkEnd w:id="0"/>
     </w:p>
     <w:p>
       <w:pPr>
@@ -585,8 +583,8 @@
     </w:tbl>
     <w:p/>
     <w:p>
+      <w:commentRangeStart w:id="1"/>
       <w:commentRangeStart w:id="2"/>
-      <w:commentRangeStart w:id="3"/>
       <w:r>
         <w:rPr>
           <w:noProof/>
@@ -606,19 +604,19 @@
           </wp:inline>
         </w:drawing>
       </w:r>
+      <w:commentRangeEnd w:id="1"/>
       <w:commentRangeEnd w:id="2"/>
-      <w:commentRangeEnd w:id="3"/>
+      <w:r>
+        <w:rPr>
+          <w:rStyle w:val="Kommentarzeichen"/>
+        </w:rPr>
+        <w:commentReference w:id="1"/>
+      </w:r>
       <w:r>
         <w:rPr>
           <w:rStyle w:val="Kommentarzeichen"/>
         </w:rPr>
         <w:commentReference w:id="2"/>
-      </w:r>
-      <w:r>
-        <w:rPr>
-          <w:rStyle w:val="Kommentarzeichen"/>
-        </w:rPr>
-        <w:commentReference w:id="3"/>
       </w:r>
     </w:p>
     <w:p>
@@ -630,12 +628,12 @@
       <w:pPr>
         <w:pStyle w:val="berschrift1"/>
       </w:pPr>
-      <w:bookmarkStart w:id="4" w:name="_Toc428958703"/>
+      <w:bookmarkStart w:id="3" w:name="_Toc428975341"/>
       <w:r>
         <w:lastRenderedPageBreak/>
         <w:t>Vorstudie</w:t>
       </w:r>
-      <w:bookmarkEnd w:id="4"/>
+      <w:bookmarkEnd w:id="3"/>
     </w:p>
     <w:tbl>
       <w:tblPr>
@@ -703,6 +701,10 @@
             <w:r>
               <w:t>Projektauftrag</w:t>
             </w:r>
+            <w:r>
+              <w:br/>
+              <w:t>Lastenheft</w:t>
+            </w:r>
           </w:p>
         </w:tc>
         <w:tc>
@@ -714,13 +716,10 @@
           </w:tcPr>
           <w:p>
             <w:r>
-              <w:t>Die Grobplanung muss ersichtlich sein</w:t>
-            </w:r>
-          </w:p>
-          <w:p>
-            <w:r>
               <w:t>Der Projektumfang muss mit Spezialisten verifiziert werden.</w:t>
             </w:r>
+            <w:bookmarkStart w:id="4" w:name="_GoBack"/>
+            <w:bookmarkEnd w:id="4"/>
           </w:p>
           <w:p>
             <w:r>
@@ -808,7 +807,7 @@
       <w:pPr>
         <w:pStyle w:val="berschrift1"/>
       </w:pPr>
-      <w:bookmarkStart w:id="5" w:name="_Toc428958704"/>
+      <w:bookmarkStart w:id="5" w:name="_Toc428975342"/>
       <w:r>
         <w:lastRenderedPageBreak/>
         <w:t>Konzept</w:t>
@@ -1061,8 +1060,9 @@
       <w:pPr>
         <w:pStyle w:val="berschrift1"/>
       </w:pPr>
-      <w:bookmarkStart w:id="6" w:name="_Toc428958705"/>
+      <w:bookmarkStart w:id="6" w:name="_Toc428975343"/>
       <w:r>
+        <w:lastRenderedPageBreak/>
         <w:t>Realisierung</w:t>
       </w:r>
       <w:bookmarkEnd w:id="6"/>
@@ -1271,8 +1271,9 @@
       <w:pPr>
         <w:pStyle w:val="berschrift1"/>
       </w:pPr>
-      <w:bookmarkStart w:id="7" w:name="_Toc428958706"/>
+      <w:bookmarkStart w:id="7" w:name="_Toc428975344"/>
       <w:r>
+        <w:lastRenderedPageBreak/>
         <w:t>Einführung</w:t>
       </w:r>
       <w:bookmarkEnd w:id="7"/>
@@ -1485,7 +1486,7 @@
 
 <file path=word/comments.xml><?xml version="1.0" encoding="utf-8"?>
 <w:comments xmlns:wpc="http://schemas.microsoft.com/office/word/2010/wordprocessingCanvas" xmlns:mc="http://schemas.openxmlformats.org/markup-compatibility/2006" xmlns:o="urn:schemas-microsoft-com:office:office" xmlns:r="http://schemas.openxmlformats.org/officeDocument/2006/relationships" xmlns:m="http://schemas.openxmlformats.org/officeDocument/2006/math" xmlns:v="urn:schemas-microsoft-com:vml" xmlns:wp14="http://schemas.microsoft.com/office/word/2010/wordprocessingDrawing" xmlns:wp="http://schemas.openxmlformats.org/drawingml/2006/wordprocessingDrawing" xmlns:w10="urn:schemas-microsoft-com:office:word" xmlns:w="http://schemas.openxmlformats.org/wordprocessingml/2006/main" xmlns:w14="http://schemas.microsoft.com/office/word/2010/wordml" xmlns:w15="http://schemas.microsoft.com/office/word/2012/wordml" xmlns:wpg="http://schemas.microsoft.com/office/word/2010/wordprocessingGroup" xmlns:wpi="http://schemas.microsoft.com/office/word/2010/wordprocessingInk" xmlns:wne="http://schemas.microsoft.com/office/word/2006/wordml" xmlns:wps="http://schemas.microsoft.com/office/word/2010/wordprocessingShape" mc:Ignorable="w14 w15 wp14">
-  <w:comment w:id="2" w:author="Tobias Lanz" w:date="2015-08-30T11:18:00Z" w:initials="T.L.">
+  <w:comment w:id="1" w:author="Tobias Lanz" w:date="2015-08-30T11:18:00Z" w:initials="T.L.">
     <w:p>
       <w:pPr>
         <w:pStyle w:val="Kommentartext"/>
@@ -1501,7 +1502,7 @@
       </w:r>
     </w:p>
   </w:comment>
-  <w:comment w:id="3" w:author="Denis Bittante" w:date="2015-08-28T22:59:00Z" w:initials="DB">
+  <w:comment w:id="2" w:author="Denis Bittante" w:date="2015-08-28T22:59:00Z" w:initials="DB">
     <w:p>
       <w:pPr>
         <w:pStyle w:val="Kommentartext"/>
@@ -10411,50 +10412,50 @@
     </dgm:pt>
   </dgm:ptLst>
   <dgm:cxnLst>
-    <dgm:cxn modelId="{CDAF8DF1-B310-4890-8470-A9D0531386CF}" type="presOf" srcId="{32BCAEA0-909D-4053-A638-988412C1C0A0}" destId="{F28180A6-5B60-44A3-8CF3-1157C2B674D6}" srcOrd="0" destOrd="0" presId="urn:microsoft.com/office/officeart/2008/layout/NameandTitleOrganizationalChart"/>
-    <dgm:cxn modelId="{0D3D984B-FE97-4B30-9559-AE9883328C5B}" type="presOf" srcId="{E2CDAC0A-4AE2-4F76-A636-752E120637E3}" destId="{F828D00F-43B0-458A-9DA9-010D1B574193}" srcOrd="0" destOrd="0" presId="urn:microsoft.com/office/officeart/2008/layout/NameandTitleOrganizationalChart"/>
-    <dgm:cxn modelId="{767642ED-BCE8-431D-8A75-1F87E2FDEDDE}" type="presOf" srcId="{183BE0E8-9995-42A8-99D4-1C78AF79E993}" destId="{D510339E-75AB-4697-B58F-FCF9733213A1}" srcOrd="1" destOrd="0" presId="urn:microsoft.com/office/officeart/2008/layout/NameandTitleOrganizationalChart"/>
-    <dgm:cxn modelId="{3D264B62-E83C-457F-859F-D0F518C90E62}" type="presOf" srcId="{96804916-8096-423E-94E5-489F5C99C457}" destId="{1D794350-C7DA-4D00-8935-6F9429CA98D6}" srcOrd="1" destOrd="0" presId="urn:microsoft.com/office/officeart/2008/layout/NameandTitleOrganizationalChart"/>
-    <dgm:cxn modelId="{2CD6A4A3-172E-4B84-86F9-CF32C4A74254}" type="presOf" srcId="{5A232A8E-9D78-4B6B-B886-8439F5937936}" destId="{B162CA3D-B28C-4452-8A85-F1DC4D5E7DEE}" srcOrd="1" destOrd="0" presId="urn:microsoft.com/office/officeart/2008/layout/NameandTitleOrganizationalChart"/>
-    <dgm:cxn modelId="{9A483193-F9C9-403F-8228-1919A4304A9E}" type="presOf" srcId="{ED64F2AC-36CD-4FD2-A353-A48D3D9021F0}" destId="{675D8B84-460F-489D-BD2A-4B2E7A1B0BB5}" srcOrd="0" destOrd="0" presId="urn:microsoft.com/office/officeart/2008/layout/NameandTitleOrganizationalChart"/>
-    <dgm:cxn modelId="{57EC6C94-E68D-4EBE-BFA7-F2DE92D87D76}" type="presOf" srcId="{F1BBC6DB-1731-4DFF-9484-CF9809987E9C}" destId="{2EEC50E0-1A20-4EE3-B650-B27B6741B341}" srcOrd="0" destOrd="0" presId="urn:microsoft.com/office/officeart/2008/layout/NameandTitleOrganizationalChart"/>
-    <dgm:cxn modelId="{4FEA518E-2DD6-47A5-ABD9-183D585AFEDF}" srcId="{183BE0E8-9995-42A8-99D4-1C78AF79E993}" destId="{3764C930-DFAF-496C-BF26-E6D853BE6975}" srcOrd="0" destOrd="0" parTransId="{BA7EE5AD-9D20-4C15-ADE6-3D680E3B55E1}" sibTransId="{6C92EDBD-9974-424B-8AF3-899B1353D3B2}"/>
-    <dgm:cxn modelId="{27E98969-A155-4201-AA3F-0C4A5E076347}" srcId="{8BB8EAF3-9BCB-493A-8952-BAEE645FEA72}" destId="{32BCAEA0-909D-4053-A638-988412C1C0A0}" srcOrd="1" destOrd="0" parTransId="{F565EA51-A08B-4218-9225-F645F9BB290C}" sibTransId="{ED0E0E89-5703-4D0F-B296-39609B11DDEA}"/>
-    <dgm:cxn modelId="{FEDF0D11-A756-44BA-9F80-9A21E5DCECBF}" type="presOf" srcId="{32BCAEA0-909D-4053-A638-988412C1C0A0}" destId="{098B7CB4-991D-4EC0-8A23-5E26556096ED}" srcOrd="1" destOrd="0" presId="urn:microsoft.com/office/officeart/2008/layout/NameandTitleOrganizationalChart"/>
-    <dgm:cxn modelId="{A5D352AB-AD06-4812-86B3-B0FD4C256F71}" type="presOf" srcId="{78D57EFD-2C2F-4AD1-A578-99BFDE62811D}" destId="{4612DB32-B12D-499F-8BAF-EF034BC7AA59}" srcOrd="0" destOrd="0" presId="urn:microsoft.com/office/officeart/2008/layout/NameandTitleOrganizationalChart"/>
-    <dgm:cxn modelId="{3F417B3E-CB8E-46F4-BB82-2114F8EEC44B}" type="presOf" srcId="{5696A1FE-4FF9-4F4F-B8BA-66D44A1DF481}" destId="{80466370-7F9D-4FA4-9D98-7043E22BD1AB}" srcOrd="0" destOrd="0" presId="urn:microsoft.com/office/officeart/2008/layout/NameandTitleOrganizationalChart"/>
-    <dgm:cxn modelId="{7D07D374-C752-4DF3-8997-6EDC8F9D92F9}" srcId="{183BE0E8-9995-42A8-99D4-1C78AF79E993}" destId="{E60616BA-8DEB-4344-ACD6-E822D1AE82A5}" srcOrd="1" destOrd="0" parTransId="{C42AD20B-88A5-4043-98E0-937755773E43}" sibTransId="{5696A1FE-4FF9-4F4F-B8BA-66D44A1DF481}"/>
-    <dgm:cxn modelId="{C1FE9180-06FD-4820-9AC4-EFF022ABAD14}" type="presOf" srcId="{BA7EE5AD-9D20-4C15-ADE6-3D680E3B55E1}" destId="{98E1B609-840B-4AA5-A838-634121511628}" srcOrd="0" destOrd="0" presId="urn:microsoft.com/office/officeart/2008/layout/NameandTitleOrganizationalChart"/>
+    <dgm:cxn modelId="{B1DBE090-30E1-4C5B-AD15-8414AC6752E5}" type="presOf" srcId="{86A827E4-64B5-40D9-8062-9D9B1A3156FC}" destId="{189478F2-8CEE-4C40-A184-8EDB60527EF3}" srcOrd="0" destOrd="0" presId="urn:microsoft.com/office/officeart/2008/layout/NameandTitleOrganizationalChart"/>
     <dgm:cxn modelId="{7C81057D-2A97-41E4-A577-9B83B3F35D3B}" type="presOf" srcId="{3764C930-DFAF-496C-BF26-E6D853BE6975}" destId="{EFE281D9-BC84-4CEF-AA27-F691303073C9}" srcOrd="1" destOrd="0" presId="urn:microsoft.com/office/officeart/2008/layout/NameandTitleOrganizationalChart"/>
     <dgm:cxn modelId="{390C1F49-EABF-4AFA-9E64-7F1F97C4D212}" type="presOf" srcId="{6C92EDBD-9974-424B-8AF3-899B1353D3B2}" destId="{FD0649A0-1F4D-43D0-9434-2F855A969E4A}" srcOrd="0" destOrd="0" presId="urn:microsoft.com/office/officeart/2008/layout/NameandTitleOrganizationalChart"/>
-    <dgm:cxn modelId="{43618AA1-A640-42B6-B7F4-B1B4442CBF22}" type="presOf" srcId="{ED64F2AC-36CD-4FD2-A353-A48D3D9021F0}" destId="{F7EE70A9-1D91-4251-BA63-B2CD4C71FAC8}" srcOrd="1" destOrd="0" presId="urn:microsoft.com/office/officeart/2008/layout/NameandTitleOrganizationalChart"/>
+    <dgm:cxn modelId="{0D3D984B-FE97-4B30-9559-AE9883328C5B}" type="presOf" srcId="{E2CDAC0A-4AE2-4F76-A636-752E120637E3}" destId="{F828D00F-43B0-458A-9DA9-010D1B574193}" srcOrd="0" destOrd="0" presId="urn:microsoft.com/office/officeart/2008/layout/NameandTitleOrganizationalChart"/>
+    <dgm:cxn modelId="{4FEA518E-2DD6-47A5-ABD9-183D585AFEDF}" srcId="{183BE0E8-9995-42A8-99D4-1C78AF79E993}" destId="{3764C930-DFAF-496C-BF26-E6D853BE6975}" srcOrd="0" destOrd="0" parTransId="{BA7EE5AD-9D20-4C15-ADE6-3D680E3B55E1}" sibTransId="{6C92EDBD-9974-424B-8AF3-899B1353D3B2}"/>
+    <dgm:cxn modelId="{00A0D2FE-9ABC-4D36-89A7-22AF40A3F930}" type="presOf" srcId="{3764C930-DFAF-496C-BF26-E6D853BE6975}" destId="{BD958891-8BE5-45E2-8625-811632AD227C}" srcOrd="0" destOrd="0" presId="urn:microsoft.com/office/officeart/2008/layout/NameandTitleOrganizationalChart"/>
+    <dgm:cxn modelId="{A5D352AB-AD06-4812-86B3-B0FD4C256F71}" type="presOf" srcId="{78D57EFD-2C2F-4AD1-A578-99BFDE62811D}" destId="{4612DB32-B12D-499F-8BAF-EF034BC7AA59}" srcOrd="0" destOrd="0" presId="urn:microsoft.com/office/officeart/2008/layout/NameandTitleOrganizationalChart"/>
+    <dgm:cxn modelId="{5D3C765E-3EDA-46DC-957D-2FC13CF5D9B2}" type="presOf" srcId="{B4833928-120F-4DF4-A72E-E1C256B372CC}" destId="{7C3A470D-BE97-4DFE-83EC-92A3070CF812}" srcOrd="1" destOrd="0" presId="urn:microsoft.com/office/officeart/2008/layout/NameandTitleOrganizationalChart"/>
+    <dgm:cxn modelId="{1106BA76-38B1-4E3C-97E8-5F8891453D70}" srcId="{5A232A8E-9D78-4B6B-B886-8439F5937936}" destId="{ED64F2AC-36CD-4FD2-A353-A48D3D9021F0}" srcOrd="0" destOrd="0" parTransId="{AEFB9ED6-1F49-4ECC-A1B6-ECCD6B6E5B13}" sibTransId="{354F9769-BAC4-4682-AFAB-B771DE7E448B}"/>
+    <dgm:cxn modelId="{2469EE60-FFD0-4030-9471-9F840B7B1D3C}" type="presOf" srcId="{8BB8EAF3-9BCB-493A-8952-BAEE645FEA72}" destId="{9C769C4D-B6D1-4411-BAAF-E1E69BF347AE}" srcOrd="0" destOrd="0" presId="urn:microsoft.com/office/officeart/2008/layout/NameandTitleOrganizationalChart"/>
+    <dgm:cxn modelId="{34A52F64-D608-48F2-9D6F-06E00DC41270}" type="presOf" srcId="{C042AFFB-E1DD-43DE-B63D-62C6C721734E}" destId="{1DD3A3FD-5BB5-4B35-B3D4-92D7E334B972}" srcOrd="0" destOrd="0" presId="urn:microsoft.com/office/officeart/2008/layout/NameandTitleOrganizationalChart"/>
+    <dgm:cxn modelId="{C1FE9180-06FD-4820-9AC4-EFF022ABAD14}" type="presOf" srcId="{BA7EE5AD-9D20-4C15-ADE6-3D680E3B55E1}" destId="{98E1B609-840B-4AA5-A838-634121511628}" srcOrd="0" destOrd="0" presId="urn:microsoft.com/office/officeart/2008/layout/NameandTitleOrganizationalChart"/>
+    <dgm:cxn modelId="{CDAF8DF1-B310-4890-8470-A9D0531386CF}" type="presOf" srcId="{32BCAEA0-909D-4053-A638-988412C1C0A0}" destId="{F28180A6-5B60-44A3-8CF3-1157C2B674D6}" srcOrd="0" destOrd="0" presId="urn:microsoft.com/office/officeart/2008/layout/NameandTitleOrganizationalChart"/>
+    <dgm:cxn modelId="{A1E4DF55-EEED-4202-A52F-AB9533C7B03D}" type="presOf" srcId="{C42AD20B-88A5-4043-98E0-937755773E43}" destId="{EA0E2B6D-B4EB-4D3C-9F90-22D79CF458F8}" srcOrd="0" destOrd="0" presId="urn:microsoft.com/office/officeart/2008/layout/NameandTitleOrganizationalChart"/>
+    <dgm:cxn modelId="{57EC6C94-E68D-4EBE-BFA7-F2DE92D87D76}" type="presOf" srcId="{F1BBC6DB-1731-4DFF-9484-CF9809987E9C}" destId="{2EEC50E0-1A20-4EE3-B650-B27B6741B341}" srcOrd="0" destOrd="0" presId="urn:microsoft.com/office/officeart/2008/layout/NameandTitleOrganizationalChart"/>
+    <dgm:cxn modelId="{FEDF0D11-A756-44BA-9F80-9A21E5DCECBF}" type="presOf" srcId="{32BCAEA0-909D-4053-A638-988412C1C0A0}" destId="{098B7CB4-991D-4EC0-8A23-5E26556096ED}" srcOrd="1" destOrd="0" presId="urn:microsoft.com/office/officeart/2008/layout/NameandTitleOrganizationalChart"/>
+    <dgm:cxn modelId="{2568C9CC-82E2-421D-80B6-8165517621E2}" type="presOf" srcId="{ED0E0E89-5703-4D0F-B296-39609B11DDEA}" destId="{D98D6DAB-CA4C-45E8-9658-C3E5ECB52822}" srcOrd="0" destOrd="0" presId="urn:microsoft.com/office/officeart/2008/layout/NameandTitleOrganizationalChart"/>
+    <dgm:cxn modelId="{F33B33D0-C53D-4C94-BF5B-1ADD0CD7B2C4}" type="presOf" srcId="{E60616BA-8DEB-4344-ACD6-E822D1AE82A5}" destId="{1BE561CC-EBDD-4F32-80F4-637B6B2BD586}" srcOrd="1" destOrd="0" presId="urn:microsoft.com/office/officeart/2008/layout/NameandTitleOrganizationalChart"/>
+    <dgm:cxn modelId="{B08AABCC-44C2-402E-96F9-0C747E5D32E6}" type="presOf" srcId="{AEFB9ED6-1F49-4ECC-A1B6-ECCD6B6E5B13}" destId="{4A00D1DE-94C5-4E84-B34E-7FFCDA8CE433}" srcOrd="0" destOrd="0" presId="urn:microsoft.com/office/officeart/2008/layout/NameandTitleOrganizationalChart"/>
+    <dgm:cxn modelId="{97B955B2-55F1-4883-AA9E-B15353714D1C}" srcId="{183BE0E8-9995-42A8-99D4-1C78AF79E993}" destId="{5A232A8E-9D78-4B6B-B886-8439F5937936}" srcOrd="2" destOrd="0" parTransId="{C042AFFB-E1DD-43DE-B63D-62C6C721734E}" sibTransId="{86A827E4-64B5-40D9-8062-9D9B1A3156FC}"/>
+    <dgm:cxn modelId="{6F733D32-074F-4486-A2B8-1243A8106910}" type="presOf" srcId="{96804916-8096-423E-94E5-489F5C99C457}" destId="{F6809B43-FB7E-42D9-9327-4EB95E945178}" srcOrd="0" destOrd="0" presId="urn:microsoft.com/office/officeart/2008/layout/NameandTitleOrganizationalChart"/>
+    <dgm:cxn modelId="{0E98769D-0BE4-41DD-AC8C-FF8E55907117}" type="presOf" srcId="{E60616BA-8DEB-4344-ACD6-E822D1AE82A5}" destId="{38748AAE-F7BE-4E7E-AA17-4688364DEE0F}" srcOrd="0" destOrd="0" presId="urn:microsoft.com/office/officeart/2008/layout/NameandTitleOrganizationalChart"/>
     <dgm:cxn modelId="{C27D009F-E2B4-40F2-B630-5280860972D8}" type="presOf" srcId="{E2CDAC0A-4AE2-4F76-A636-752E120637E3}" destId="{01500F67-1BFD-4927-B008-998835FED6B6}" srcOrd="1" destOrd="0" presId="urn:microsoft.com/office/officeart/2008/layout/NameandTitleOrganizationalChart"/>
     <dgm:cxn modelId="{E317145C-D9DB-4C90-8DEF-C343E47BE9E2}" type="presOf" srcId="{B4833928-120F-4DF4-A72E-E1C256B372CC}" destId="{4E9504AE-DA1C-40F1-A2F3-4B7CD67B7FEC}" srcOrd="0" destOrd="0" presId="urn:microsoft.com/office/officeart/2008/layout/NameandTitleOrganizationalChart"/>
-    <dgm:cxn modelId="{71859CAE-7007-48DC-ABCF-7B3C31940A8F}" type="presOf" srcId="{2E9A8319-6FAB-48DB-90E9-978C98B98370}" destId="{5C76724E-15C1-40ED-8458-1501FC630FC0}" srcOrd="0" destOrd="0" presId="urn:microsoft.com/office/officeart/2008/layout/NameandTitleOrganizationalChart"/>
-    <dgm:cxn modelId="{F27A86B6-1841-4038-8EEE-29F83AB374D3}" type="presOf" srcId="{D513D34A-2103-44A6-A1C6-AAC4FD16A044}" destId="{BDE3D559-5521-40FD-97E0-BC4817053C45}" srcOrd="0" destOrd="0" presId="urn:microsoft.com/office/officeart/2008/layout/NameandTitleOrganizationalChart"/>
-    <dgm:cxn modelId="{A1E4DF55-EEED-4202-A52F-AB9533C7B03D}" type="presOf" srcId="{C42AD20B-88A5-4043-98E0-937755773E43}" destId="{EA0E2B6D-B4EB-4D3C-9F90-22D79CF458F8}" srcOrd="0" destOrd="0" presId="urn:microsoft.com/office/officeart/2008/layout/NameandTitleOrganizationalChart"/>
-    <dgm:cxn modelId="{32536AB8-A2BC-4200-9309-B8AD2C67EB5D}" type="presOf" srcId="{DCAAADDC-580C-4AC3-8B49-B78F29C444D1}" destId="{0C51E384-F766-4428-AE78-CE4B9D34C2A1}" srcOrd="0" destOrd="0" presId="urn:microsoft.com/office/officeart/2008/layout/NameandTitleOrganizationalChart"/>
-    <dgm:cxn modelId="{F6CFEB2C-3B44-448D-80A5-610D351B00E6}" type="presOf" srcId="{5F2E1EB0-D547-4A49-B18F-2196133EFDA3}" destId="{889DBD3A-B5B1-4FBA-A9EE-D96398FCEB61}" srcOrd="0" destOrd="0" presId="urn:microsoft.com/office/officeart/2008/layout/NameandTitleOrganizationalChart"/>
-    <dgm:cxn modelId="{F33B33D0-C53D-4C94-BF5B-1ADD0CD7B2C4}" type="presOf" srcId="{E60616BA-8DEB-4344-ACD6-E822D1AE82A5}" destId="{1BE561CC-EBDD-4F32-80F4-637B6B2BD586}" srcOrd="1" destOrd="0" presId="urn:microsoft.com/office/officeart/2008/layout/NameandTitleOrganizationalChart"/>
-    <dgm:cxn modelId="{0E98769D-0BE4-41DD-AC8C-FF8E55907117}" type="presOf" srcId="{E60616BA-8DEB-4344-ACD6-E822D1AE82A5}" destId="{38748AAE-F7BE-4E7E-AA17-4688364DEE0F}" srcOrd="0" destOrd="0" presId="urn:microsoft.com/office/officeart/2008/layout/NameandTitleOrganizationalChart"/>
-    <dgm:cxn modelId="{2469EE60-FFD0-4030-9471-9F840B7B1D3C}" type="presOf" srcId="{8BB8EAF3-9BCB-493A-8952-BAEE645FEA72}" destId="{9C769C4D-B6D1-4411-BAAF-E1E69BF347AE}" srcOrd="0" destOrd="0" presId="urn:microsoft.com/office/officeart/2008/layout/NameandTitleOrganizationalChart"/>
     <dgm:cxn modelId="{C7031E8E-9626-4826-962E-288A6BDFD014}" type="presOf" srcId="{354F9769-BAC4-4682-AFAB-B771DE7E448B}" destId="{37585EB9-D240-4EB9-8D91-8817D9A30CAA}" srcOrd="0" destOrd="0" presId="urn:microsoft.com/office/officeart/2008/layout/NameandTitleOrganizationalChart"/>
-    <dgm:cxn modelId="{6F733D32-074F-4486-A2B8-1243A8106910}" type="presOf" srcId="{96804916-8096-423E-94E5-489F5C99C457}" destId="{F6809B43-FB7E-42D9-9327-4EB95E945178}" srcOrd="0" destOrd="0" presId="urn:microsoft.com/office/officeart/2008/layout/NameandTitleOrganizationalChart"/>
     <dgm:cxn modelId="{2BBEFE6D-AF49-4F55-86A2-F428A40B7704}" srcId="{5A232A8E-9D78-4B6B-B886-8439F5937936}" destId="{E2CDAC0A-4AE2-4F76-A636-752E120637E3}" srcOrd="2" destOrd="0" parTransId="{5F2E1EB0-D547-4A49-B18F-2196133EFDA3}" sibTransId="{DCAAADDC-580C-4AC3-8B49-B78F29C444D1}"/>
     <dgm:cxn modelId="{D366BB7F-6588-43D2-8BE4-94EF95CB687F}" type="presOf" srcId="{183BE0E8-9995-42A8-99D4-1C78AF79E993}" destId="{911C2747-D0B0-45D9-8280-0515A705A6E0}" srcOrd="0" destOrd="0" presId="urn:microsoft.com/office/officeart/2008/layout/NameandTitleOrganizationalChart"/>
-    <dgm:cxn modelId="{97B955B2-55F1-4883-AA9E-B15353714D1C}" srcId="{183BE0E8-9995-42A8-99D4-1C78AF79E993}" destId="{5A232A8E-9D78-4B6B-B886-8439F5937936}" srcOrd="2" destOrd="0" parTransId="{C042AFFB-E1DD-43DE-B63D-62C6C721734E}" sibTransId="{86A827E4-64B5-40D9-8062-9D9B1A3156FC}"/>
+    <dgm:cxn modelId="{767642ED-BCE8-431D-8A75-1F87E2FDEDDE}" type="presOf" srcId="{183BE0E8-9995-42A8-99D4-1C78AF79E993}" destId="{D510339E-75AB-4697-B58F-FCF9733213A1}" srcOrd="1" destOrd="0" presId="urn:microsoft.com/office/officeart/2008/layout/NameandTitleOrganizationalChart"/>
+    <dgm:cxn modelId="{F6CFEB2C-3B44-448D-80A5-610D351B00E6}" type="presOf" srcId="{5F2E1EB0-D547-4A49-B18F-2196133EFDA3}" destId="{889DBD3A-B5B1-4FBA-A9EE-D96398FCEB61}" srcOrd="0" destOrd="0" presId="urn:microsoft.com/office/officeart/2008/layout/NameandTitleOrganizationalChart"/>
+    <dgm:cxn modelId="{27E98969-A155-4201-AA3F-0C4A5E076347}" srcId="{8BB8EAF3-9BCB-493A-8952-BAEE645FEA72}" destId="{32BCAEA0-909D-4053-A638-988412C1C0A0}" srcOrd="1" destOrd="0" parTransId="{F565EA51-A08B-4218-9225-F645F9BB290C}" sibTransId="{ED0E0E89-5703-4D0F-B296-39609B11DDEA}"/>
+    <dgm:cxn modelId="{A85C33EB-AFF7-4D79-948E-B4BA8B6ACF14}" type="presOf" srcId="{5A232A8E-9D78-4B6B-B886-8439F5937936}" destId="{58C7E9CC-C28A-4B61-98C8-DFC076209606}" srcOrd="0" destOrd="0" presId="urn:microsoft.com/office/officeart/2008/layout/NameandTitleOrganizationalChart"/>
+    <dgm:cxn modelId="{7D07D374-C752-4DF3-8997-6EDC8F9D92F9}" srcId="{183BE0E8-9995-42A8-99D4-1C78AF79E993}" destId="{E60616BA-8DEB-4344-ACD6-E822D1AE82A5}" srcOrd="1" destOrd="0" parTransId="{C42AD20B-88A5-4043-98E0-937755773E43}" sibTransId="{5696A1FE-4FF9-4F4F-B8BA-66D44A1DF481}"/>
     <dgm:cxn modelId="{5888A28C-967E-4BCB-9739-FD61A0EAE602}" srcId="{8BB8EAF3-9BCB-493A-8952-BAEE645FEA72}" destId="{183BE0E8-9995-42A8-99D4-1C78AF79E993}" srcOrd="0" destOrd="0" parTransId="{C6F9DCFA-7858-464A-AF9C-73BFF56F702C}" sibTransId="{D513D34A-2103-44A6-A1C6-AAC4FD16A044}"/>
-    <dgm:cxn modelId="{B1DBE090-30E1-4C5B-AD15-8414AC6752E5}" type="presOf" srcId="{86A827E4-64B5-40D9-8062-9D9B1A3156FC}" destId="{189478F2-8CEE-4C40-A184-8EDB60527EF3}" srcOrd="0" destOrd="0" presId="urn:microsoft.com/office/officeart/2008/layout/NameandTitleOrganizationalChart"/>
-    <dgm:cxn modelId="{5D3C765E-3EDA-46DC-957D-2FC13CF5D9B2}" type="presOf" srcId="{B4833928-120F-4DF4-A72E-E1C256B372CC}" destId="{7C3A470D-BE97-4DFE-83EC-92A3070CF812}" srcOrd="1" destOrd="0" presId="urn:microsoft.com/office/officeart/2008/layout/NameandTitleOrganizationalChart"/>
+    <dgm:cxn modelId="{2CD6A4A3-172E-4B84-86F9-CF32C4A74254}" type="presOf" srcId="{5A232A8E-9D78-4B6B-B886-8439F5937936}" destId="{B162CA3D-B28C-4452-8A85-F1DC4D5E7DEE}" srcOrd="1" destOrd="0" presId="urn:microsoft.com/office/officeart/2008/layout/NameandTitleOrganizationalChart"/>
+    <dgm:cxn modelId="{D108EAD2-73D6-4126-988D-BB7555FB2C2A}" srcId="{5A232A8E-9D78-4B6B-B886-8439F5937936}" destId="{B4833928-120F-4DF4-A72E-E1C256B372CC}" srcOrd="1" destOrd="0" parTransId="{F1BBC6DB-1731-4DFF-9484-CF9809987E9C}" sibTransId="{78D57EFD-2C2F-4AD1-A578-99BFDE62811D}"/>
+    <dgm:cxn modelId="{3D264B62-E83C-457F-859F-D0F518C90E62}" type="presOf" srcId="{96804916-8096-423E-94E5-489F5C99C457}" destId="{1D794350-C7DA-4D00-8935-6F9429CA98D6}" srcOrd="1" destOrd="0" presId="urn:microsoft.com/office/officeart/2008/layout/NameandTitleOrganizationalChart"/>
+    <dgm:cxn modelId="{F27A86B6-1841-4038-8EEE-29F83AB374D3}" type="presOf" srcId="{D513D34A-2103-44A6-A1C6-AAC4FD16A044}" destId="{BDE3D559-5521-40FD-97E0-BC4817053C45}" srcOrd="0" destOrd="0" presId="urn:microsoft.com/office/officeart/2008/layout/NameandTitleOrganizationalChart"/>
+    <dgm:cxn modelId="{539EF76B-5356-4927-BC5A-57A91010E761}" type="presOf" srcId="{FFFB7498-FE7A-41A4-8790-7915FFCC3B9F}" destId="{8D270E91-2A9E-4115-AEE4-C89746EE09BB}" srcOrd="0" destOrd="0" presId="urn:microsoft.com/office/officeart/2008/layout/NameandTitleOrganizationalChart"/>
+    <dgm:cxn modelId="{9A483193-F9C9-403F-8228-1919A4304A9E}" type="presOf" srcId="{ED64F2AC-36CD-4FD2-A353-A48D3D9021F0}" destId="{675D8B84-460F-489D-BD2A-4B2E7A1B0BB5}" srcOrd="0" destOrd="0" presId="urn:microsoft.com/office/officeart/2008/layout/NameandTitleOrganizationalChart"/>
+    <dgm:cxn modelId="{43618AA1-A640-42B6-B7F4-B1B4442CBF22}" type="presOf" srcId="{ED64F2AC-36CD-4FD2-A353-A48D3D9021F0}" destId="{F7EE70A9-1D91-4251-BA63-B2CD4C71FAC8}" srcOrd="1" destOrd="0" presId="urn:microsoft.com/office/officeart/2008/layout/NameandTitleOrganizationalChart"/>
+    <dgm:cxn modelId="{71859CAE-7007-48DC-ABCF-7B3C31940A8F}" type="presOf" srcId="{2E9A8319-6FAB-48DB-90E9-978C98B98370}" destId="{5C76724E-15C1-40ED-8458-1501FC630FC0}" srcOrd="0" destOrd="0" presId="urn:microsoft.com/office/officeart/2008/layout/NameandTitleOrganizationalChart"/>
+    <dgm:cxn modelId="{32536AB8-A2BC-4200-9309-B8AD2C67EB5D}" type="presOf" srcId="{DCAAADDC-580C-4AC3-8B49-B78F29C444D1}" destId="{0C51E384-F766-4428-AE78-CE4B9D34C2A1}" srcOrd="0" destOrd="0" presId="urn:microsoft.com/office/officeart/2008/layout/NameandTitleOrganizationalChart"/>
+    <dgm:cxn modelId="{3F417B3E-CB8E-46F4-BB82-2114F8EEC44B}" type="presOf" srcId="{5696A1FE-4FF9-4F4F-B8BA-66D44A1DF481}" destId="{80466370-7F9D-4FA4-9D98-7043E22BD1AB}" srcOrd="0" destOrd="0" presId="urn:microsoft.com/office/officeart/2008/layout/NameandTitleOrganizationalChart"/>
     <dgm:cxn modelId="{F7B2392F-DD7E-4A4F-AE9E-11DE774588BE}" srcId="{183BE0E8-9995-42A8-99D4-1C78AF79E993}" destId="{96804916-8096-423E-94E5-489F5C99C457}" srcOrd="3" destOrd="0" parTransId="{2E9A8319-6FAB-48DB-90E9-978C98B98370}" sibTransId="{FFFB7498-FE7A-41A4-8790-7915FFCC3B9F}"/>
-    <dgm:cxn modelId="{00A0D2FE-9ABC-4D36-89A7-22AF40A3F930}" type="presOf" srcId="{3764C930-DFAF-496C-BF26-E6D853BE6975}" destId="{BD958891-8BE5-45E2-8625-811632AD227C}" srcOrd="0" destOrd="0" presId="urn:microsoft.com/office/officeart/2008/layout/NameandTitleOrganizationalChart"/>
-    <dgm:cxn modelId="{1106BA76-38B1-4E3C-97E8-5F8891453D70}" srcId="{5A232A8E-9D78-4B6B-B886-8439F5937936}" destId="{ED64F2AC-36CD-4FD2-A353-A48D3D9021F0}" srcOrd="0" destOrd="0" parTransId="{AEFB9ED6-1F49-4ECC-A1B6-ECCD6B6E5B13}" sibTransId="{354F9769-BAC4-4682-AFAB-B771DE7E448B}"/>
-    <dgm:cxn modelId="{34A52F64-D608-48F2-9D6F-06E00DC41270}" type="presOf" srcId="{C042AFFB-E1DD-43DE-B63D-62C6C721734E}" destId="{1DD3A3FD-5BB5-4B35-B3D4-92D7E334B972}" srcOrd="0" destOrd="0" presId="urn:microsoft.com/office/officeart/2008/layout/NameandTitleOrganizationalChart"/>
-    <dgm:cxn modelId="{B08AABCC-44C2-402E-96F9-0C747E5D32E6}" type="presOf" srcId="{AEFB9ED6-1F49-4ECC-A1B6-ECCD6B6E5B13}" destId="{4A00D1DE-94C5-4E84-B34E-7FFCDA8CE433}" srcOrd="0" destOrd="0" presId="urn:microsoft.com/office/officeart/2008/layout/NameandTitleOrganizationalChart"/>
-    <dgm:cxn modelId="{D108EAD2-73D6-4126-988D-BB7555FB2C2A}" srcId="{5A232A8E-9D78-4B6B-B886-8439F5937936}" destId="{B4833928-120F-4DF4-A72E-E1C256B372CC}" srcOrd="1" destOrd="0" parTransId="{F1BBC6DB-1731-4DFF-9484-CF9809987E9C}" sibTransId="{78D57EFD-2C2F-4AD1-A578-99BFDE62811D}"/>
-    <dgm:cxn modelId="{A85C33EB-AFF7-4D79-948E-B4BA8B6ACF14}" type="presOf" srcId="{5A232A8E-9D78-4B6B-B886-8439F5937936}" destId="{58C7E9CC-C28A-4B61-98C8-DFC076209606}" srcOrd="0" destOrd="0" presId="urn:microsoft.com/office/officeart/2008/layout/NameandTitleOrganizationalChart"/>
-    <dgm:cxn modelId="{2568C9CC-82E2-421D-80B6-8165517621E2}" type="presOf" srcId="{ED0E0E89-5703-4D0F-B296-39609B11DDEA}" destId="{D98D6DAB-CA4C-45E8-9658-C3E5ECB52822}" srcOrd="0" destOrd="0" presId="urn:microsoft.com/office/officeart/2008/layout/NameandTitleOrganizationalChart"/>
-    <dgm:cxn modelId="{539EF76B-5356-4927-BC5A-57A91010E761}" type="presOf" srcId="{FFFB7498-FE7A-41A4-8790-7915FFCC3B9F}" destId="{8D270E91-2A9E-4115-AEE4-C89746EE09BB}" srcOrd="0" destOrd="0" presId="urn:microsoft.com/office/officeart/2008/layout/NameandTitleOrganizationalChart"/>
     <dgm:cxn modelId="{8E0BAA23-2CDE-4445-84E4-0B3FBA765A4D}" type="presParOf" srcId="{9C769C4D-B6D1-4411-BAAF-E1E69BF347AE}" destId="{F838E748-E001-4112-AA94-4ABDB9918E12}" srcOrd="0" destOrd="0" presId="urn:microsoft.com/office/officeart/2008/layout/NameandTitleOrganizationalChart"/>
     <dgm:cxn modelId="{C106C24C-68A1-4C38-9DC0-D0C95A1E9D1F}" type="presParOf" srcId="{F838E748-E001-4112-AA94-4ABDB9918E12}" destId="{EF3B0117-CC5F-4DC3-B560-9D6A90E7066B}" srcOrd="0" destOrd="0" presId="urn:microsoft.com/office/officeart/2008/layout/NameandTitleOrganizationalChart"/>
     <dgm:cxn modelId="{D16C8F00-E52D-4274-A73B-5F0A49A88F46}" type="presParOf" srcId="{EF3B0117-CC5F-4DC3-B560-9D6A90E7066B}" destId="{911C2747-D0B0-45D9-8280-0515A705A6E0}" srcOrd="0" destOrd="0" presId="urn:microsoft.com/office/officeart/2008/layout/NameandTitleOrganizationalChart"/>
@@ -32032,7 +32033,7 @@
 </file>
 
 <file path=customXml/itemProps1.xml><?xml version="1.0" encoding="utf-8"?>
-<ds:datastoreItem xmlns:ds="http://schemas.openxmlformats.org/officeDocument/2006/customXml" ds:itemID="{4BC4C3B7-46B2-48E3-B8B0-80C0D171E5AA}">
+<ds:datastoreItem xmlns:ds="http://schemas.openxmlformats.org/officeDocument/2006/customXml" ds:itemID="{B3ADA0D3-31FF-4A28-A328-243E530F5DA3}">
   <ds:schemaRefs>
     <ds:schemaRef ds:uri="http://schemas.openxmlformats.org/officeDocument/2006/bibliography"/>
   </ds:schemaRefs>

</xml_diff>

<commit_message>
Lösungsvarinate RIA - Vaadin JPA
</commit_message>
<xml_diff>
--- a/docs/01 Projektauftrag/Phasenplan-Organigram.docx
+++ b/docs/01 Projektauftrag/Phasenplan-Organigram.docx
@@ -628,19 +628,17 @@
       <w:r>
         <w:br w:type="page"/>
       </w:r>
-      <w:bookmarkStart w:id="0" w:name="_GoBack"/>
-      <w:bookmarkEnd w:id="0"/>
     </w:p>
     <w:p>
       <w:pPr>
         <w:pStyle w:val="berschrift1"/>
       </w:pPr>
-      <w:bookmarkStart w:id="1" w:name="_Toc429851590"/>
+      <w:bookmarkStart w:id="0" w:name="_Toc429851590"/>
       <w:r>
         <w:lastRenderedPageBreak/>
         <w:t>Projektmanagementmethode</w:t>
       </w:r>
-      <w:bookmarkEnd w:id="1"/>
+      <w:bookmarkEnd w:id="0"/>
     </w:p>
     <w:p>
       <w:r>
@@ -694,11 +692,12 @@
       <w:pPr>
         <w:pStyle w:val="berschrift1"/>
       </w:pPr>
-      <w:bookmarkStart w:id="2" w:name="_Toc429851591"/>
+      <w:bookmarkStart w:id="1" w:name="_Toc429851591"/>
       <w:r>
+        <w:lastRenderedPageBreak/>
         <w:t>Phasen</w:t>
       </w:r>
-      <w:bookmarkEnd w:id="2"/>
+      <w:bookmarkEnd w:id="1"/>
     </w:p>
     <w:p>
       <w:r>
@@ -712,11 +711,11 @@
       <w:pPr>
         <w:pStyle w:val="berschrift2"/>
       </w:pPr>
-      <w:bookmarkStart w:id="3" w:name="_Toc429851592"/>
+      <w:bookmarkStart w:id="2" w:name="_Toc429851592"/>
       <w:r>
         <w:t>Ausserordentliche Rollen</w:t>
       </w:r>
-      <w:bookmarkEnd w:id="3"/>
+      <w:bookmarkEnd w:id="2"/>
     </w:p>
     <w:p>
       <w:r>
@@ -740,11 +739,12 @@
       <w:pPr>
         <w:pStyle w:val="berschrift2"/>
       </w:pPr>
-      <w:bookmarkStart w:id="4" w:name="_Toc429851593"/>
+      <w:bookmarkStart w:id="3" w:name="_Toc429851593"/>
       <w:r>
+        <w:lastRenderedPageBreak/>
         <w:t>Initialisierung</w:t>
       </w:r>
-      <w:bookmarkEnd w:id="4"/>
+      <w:bookmarkEnd w:id="3"/>
     </w:p>
     <w:tbl>
       <w:tblPr>
@@ -899,6 +899,14 @@
           <w:noProof/>
           <w:lang w:eastAsia="de-CH"/>
         </w:rPr>
+        <w:t>c</w:t>
+      </w:r>
+      <w:bookmarkStart w:id="4" w:name="_GoBack"/>
+      <w:r>
+        <w:rPr>
+          <w:noProof/>
+          <w:lang w:eastAsia="de-CH"/>
+        </w:rPr>
         <w:drawing>
           <wp:inline distT="0" distB="0" distL="0" distR="0" wp14:anchorId="63D15E44" wp14:editId="739492B3">
             <wp:extent cx="5866130" cy="5634841"/>
@@ -913,6 +921,7 @@
           </wp:inline>
         </w:drawing>
       </w:r>
+      <w:bookmarkEnd w:id="4"/>
     </w:p>
     <w:p>
       <w:r>
@@ -7166,6 +7175,13 @@
         </dgm:presLayoutVars>
       </dgm:prSet>
       <dgm:spPr/>
+      <dgm:t>
+        <a:bodyPr/>
+        <a:lstStyle/>
+        <a:p>
+          <a:endParaRPr lang="de-CH"/>
+        </a:p>
+      </dgm:t>
     </dgm:pt>
     <dgm:pt modelId="{ADDF627F-CFE4-4220-9C5D-597C40445BF0}" type="pres">
       <dgm:prSet presAssocID="{6B4E92BD-3AF7-4EB7-AC8F-9D6672BBB74E}" presName="composite" presStyleCnt="0"/>
@@ -7184,6 +7200,13 @@
         </dgm:presLayoutVars>
       </dgm:prSet>
       <dgm:spPr/>
+      <dgm:t>
+        <a:bodyPr/>
+        <a:lstStyle/>
+        <a:p>
+          <a:endParaRPr lang="de-CH"/>
+        </a:p>
+      </dgm:t>
     </dgm:pt>
     <dgm:pt modelId="{8AA39284-A587-4DD6-A317-962F107C0E01}" type="pres">
       <dgm:prSet presAssocID="{6B4E92BD-3AF7-4EB7-AC8F-9D6672BBB74E}" presName="ChildText" presStyleLbl="revTx" presStyleIdx="0" presStyleCnt="4">
@@ -7223,6 +7246,13 @@
         </dgm:presLayoutVars>
       </dgm:prSet>
       <dgm:spPr/>
+      <dgm:t>
+        <a:bodyPr/>
+        <a:lstStyle/>
+        <a:p>
+          <a:endParaRPr lang="de-CH"/>
+        </a:p>
+      </dgm:t>
     </dgm:pt>
     <dgm:pt modelId="{FE885B53-EE0A-4AC6-A273-8F6CA7294423}" type="pres">
       <dgm:prSet presAssocID="{A7C73510-82D9-47BC-945C-DC47856F9BCA}" presName="ChildText" presStyleLbl="revTx" presStyleIdx="1" presStyleCnt="4">
@@ -7262,6 +7292,13 @@
         </dgm:presLayoutVars>
       </dgm:prSet>
       <dgm:spPr/>
+      <dgm:t>
+        <a:bodyPr/>
+        <a:lstStyle/>
+        <a:p>
+          <a:endParaRPr lang="de-CH"/>
+        </a:p>
+      </dgm:t>
     </dgm:pt>
     <dgm:pt modelId="{C0264D73-AD01-4BF6-931B-18269779CAD9}" type="pres">
       <dgm:prSet presAssocID="{BB16430E-CE20-4B25-B7EE-92D85ABF20CA}" presName="ChildText" presStyleLbl="revTx" presStyleIdx="2" presStyleCnt="4">
@@ -7301,6 +7338,13 @@
         </dgm:presLayoutVars>
       </dgm:prSet>
       <dgm:spPr/>
+      <dgm:t>
+        <a:bodyPr/>
+        <a:lstStyle/>
+        <a:p>
+          <a:endParaRPr lang="de-CH"/>
+        </a:p>
+      </dgm:t>
     </dgm:pt>
     <dgm:pt modelId="{3A47DAAF-C494-4F36-8EEF-F7687137DF84}" type="pres">
       <dgm:prSet presAssocID="{D4A291E0-CECE-4B14-88BC-EEC61BC559E9}" presName="ChildText" presStyleLbl="revTx" presStyleIdx="3" presStyleCnt="4">
@@ -7336,20 +7380,27 @@
         </dgm:presLayoutVars>
       </dgm:prSet>
       <dgm:spPr/>
+      <dgm:t>
+        <a:bodyPr/>
+        <a:lstStyle/>
+        <a:p>
+          <a:endParaRPr lang="de-CH"/>
+        </a:p>
+      </dgm:t>
     </dgm:pt>
   </dgm:ptLst>
   <dgm:cxnLst>
+    <dgm:cxn modelId="{2CD91B85-6072-4687-9536-8F5967038642}" type="presOf" srcId="{6B4E92BD-3AF7-4EB7-AC8F-9D6672BBB74E}" destId="{BC37F4DD-3005-4E38-B992-71C26C5B1803}" srcOrd="0" destOrd="0" presId="urn:microsoft.com/office/officeart/2005/8/layout/StepDownProcess"/>
+    <dgm:cxn modelId="{FDA519B4-9014-425A-AFFB-CCE898801B40}" srcId="{5365BC57-6AD3-49F1-99C5-60427B298F7B}" destId="{BB16430E-CE20-4B25-B7EE-92D85ABF20CA}" srcOrd="2" destOrd="0" parTransId="{DDF89E90-080A-470B-B18E-72A82430B80E}" sibTransId="{D0D719F8-7C8F-4977-8E5E-95320D6C51FA}"/>
+    <dgm:cxn modelId="{DA4462C0-5644-4A40-8540-971329939311}" type="presOf" srcId="{D4A291E0-CECE-4B14-88BC-EEC61BC559E9}" destId="{EBE2ED1C-FCA9-4E94-962F-00CBA87B34C0}" srcOrd="0" destOrd="0" presId="urn:microsoft.com/office/officeart/2005/8/layout/StepDownProcess"/>
     <dgm:cxn modelId="{162D6DFF-AE13-4F08-90DD-8C627920F268}" srcId="{5365BC57-6AD3-49F1-99C5-60427B298F7B}" destId="{5EE2D6C0-74A0-40B4-AE0E-4E6BD1EA6258}" srcOrd="4" destOrd="0" parTransId="{57A4B0E0-6402-4BD7-89D8-22E7C403E82F}" sibTransId="{67008662-1DCE-4F8D-9EA5-3B4DD3EE842A}"/>
-    <dgm:cxn modelId="{2CD91B85-6072-4687-9536-8F5967038642}" type="presOf" srcId="{6B4E92BD-3AF7-4EB7-AC8F-9D6672BBB74E}" destId="{BC37F4DD-3005-4E38-B992-71C26C5B1803}" srcOrd="0" destOrd="0" presId="urn:microsoft.com/office/officeart/2005/8/layout/StepDownProcess"/>
+    <dgm:cxn modelId="{F9F8B433-7DCB-4ACB-8A80-16835CCAE9C7}" type="presOf" srcId="{A7C73510-82D9-47BC-945C-DC47856F9BCA}" destId="{88B53C50-27EB-4A06-9AA9-DD742735FABC}" srcOrd="0" destOrd="0" presId="urn:microsoft.com/office/officeart/2005/8/layout/StepDownProcess"/>
     <dgm:cxn modelId="{4CD868B8-DE9D-480C-B12E-181AC180FD0C}" type="presOf" srcId="{5EE2D6C0-74A0-40B4-AE0E-4E6BD1EA6258}" destId="{EAB1B5BA-FE31-4E32-B4AA-943DBB669FFE}" srcOrd="0" destOrd="0" presId="urn:microsoft.com/office/officeart/2005/8/layout/StepDownProcess"/>
-    <dgm:cxn modelId="{FDA519B4-9014-425A-AFFB-CCE898801B40}" srcId="{5365BC57-6AD3-49F1-99C5-60427B298F7B}" destId="{BB16430E-CE20-4B25-B7EE-92D85ABF20CA}" srcOrd="2" destOrd="0" parTransId="{DDF89E90-080A-470B-B18E-72A82430B80E}" sibTransId="{D0D719F8-7C8F-4977-8E5E-95320D6C51FA}"/>
-    <dgm:cxn modelId="{F9F8B433-7DCB-4ACB-8A80-16835CCAE9C7}" type="presOf" srcId="{A7C73510-82D9-47BC-945C-DC47856F9BCA}" destId="{88B53C50-27EB-4A06-9AA9-DD742735FABC}" srcOrd="0" destOrd="0" presId="urn:microsoft.com/office/officeart/2005/8/layout/StepDownProcess"/>
     <dgm:cxn modelId="{2969328A-DA91-48C5-B4FA-A14DA196308B}" srcId="{5365BC57-6AD3-49F1-99C5-60427B298F7B}" destId="{6B4E92BD-3AF7-4EB7-AC8F-9D6672BBB74E}" srcOrd="0" destOrd="0" parTransId="{1C81007E-DF96-4ED6-9CB4-3EB6BE84FBA9}" sibTransId="{737F14B2-AE9C-440F-BF51-E52D0EF08E12}"/>
     <dgm:cxn modelId="{D1F732B5-C420-4777-8CD1-10F2258CD457}" type="presOf" srcId="{BB16430E-CE20-4B25-B7EE-92D85ABF20CA}" destId="{1EA893FE-2EDB-4EC2-9FC8-A732AFCEA01F}" srcOrd="0" destOrd="0" presId="urn:microsoft.com/office/officeart/2005/8/layout/StepDownProcess"/>
-    <dgm:cxn modelId="{DA4462C0-5644-4A40-8540-971329939311}" type="presOf" srcId="{D4A291E0-CECE-4B14-88BC-EEC61BC559E9}" destId="{EBE2ED1C-FCA9-4E94-962F-00CBA87B34C0}" srcOrd="0" destOrd="0" presId="urn:microsoft.com/office/officeart/2005/8/layout/StepDownProcess"/>
+    <dgm:cxn modelId="{8FA1B39E-6E04-4C01-9099-D6F42D28559E}" srcId="{5365BC57-6AD3-49F1-99C5-60427B298F7B}" destId="{D4A291E0-CECE-4B14-88BC-EEC61BC559E9}" srcOrd="3" destOrd="0" parTransId="{442DBC85-2A61-4C30-9D8B-B40BFF144F59}" sibTransId="{1B7C0F15-FCB9-473E-8A55-F27CDFFF4E45}"/>
+    <dgm:cxn modelId="{122F5CDE-4F40-42C8-886E-5B474CF302E4}" srcId="{5365BC57-6AD3-49F1-99C5-60427B298F7B}" destId="{A7C73510-82D9-47BC-945C-DC47856F9BCA}" srcOrd="1" destOrd="0" parTransId="{1A90AF2E-F95B-4565-AD89-6F3E0BF52C7A}" sibTransId="{5B3072F9-96D9-4535-B7DD-5CE0C2E5DA5D}"/>
     <dgm:cxn modelId="{7EE5E563-658A-4F62-AE18-AED89BAEAAFC}" type="presOf" srcId="{5365BC57-6AD3-49F1-99C5-60427B298F7B}" destId="{C15093D7-BED5-4A3A-A94B-8F436857C704}" srcOrd="0" destOrd="0" presId="urn:microsoft.com/office/officeart/2005/8/layout/StepDownProcess"/>
-    <dgm:cxn modelId="{122F5CDE-4F40-42C8-886E-5B474CF302E4}" srcId="{5365BC57-6AD3-49F1-99C5-60427B298F7B}" destId="{A7C73510-82D9-47BC-945C-DC47856F9BCA}" srcOrd="1" destOrd="0" parTransId="{1A90AF2E-F95B-4565-AD89-6F3E0BF52C7A}" sibTransId="{5B3072F9-96D9-4535-B7DD-5CE0C2E5DA5D}"/>
-    <dgm:cxn modelId="{8FA1B39E-6E04-4C01-9099-D6F42D28559E}" srcId="{5365BC57-6AD3-49F1-99C5-60427B298F7B}" destId="{D4A291E0-CECE-4B14-88BC-EEC61BC559E9}" srcOrd="3" destOrd="0" parTransId="{442DBC85-2A61-4C30-9D8B-B40BFF144F59}" sibTransId="{1B7C0F15-FCB9-473E-8A55-F27CDFFF4E45}"/>
     <dgm:cxn modelId="{88601BE9-4538-44BF-AF86-4FDD5526F4D3}" type="presParOf" srcId="{C15093D7-BED5-4A3A-A94B-8F436857C704}" destId="{ADDF627F-CFE4-4220-9C5D-597C40445BF0}" srcOrd="0" destOrd="0" presId="urn:microsoft.com/office/officeart/2005/8/layout/StepDownProcess"/>
     <dgm:cxn modelId="{A84BF32C-0140-4F7D-84C1-B8CF97D36472}" type="presParOf" srcId="{ADDF627F-CFE4-4220-9C5D-597C40445BF0}" destId="{AC65C920-F0E1-4A20-88C1-BAA8E1CD3DA0}" srcOrd="0" destOrd="0" presId="urn:microsoft.com/office/officeart/2005/8/layout/StepDownProcess"/>
     <dgm:cxn modelId="{E3C286D1-6535-41A2-BE09-CB7ABA27BA93}" type="presParOf" srcId="{ADDF627F-CFE4-4220-9C5D-597C40445BF0}" destId="{BC37F4DD-3005-4E38-B992-71C26C5B1803}" srcOrd="1" destOrd="0" presId="urn:microsoft.com/office/officeart/2005/8/layout/StepDownProcess"/>
@@ -11818,50 +11869,50 @@
     </dgm:pt>
   </dgm:ptLst>
   <dgm:cxnLst>
-    <dgm:cxn modelId="{CDAF8DF1-B310-4890-8470-A9D0531386CF}" type="presOf" srcId="{32BCAEA0-909D-4053-A638-988412C1C0A0}" destId="{F28180A6-5B60-44A3-8CF3-1157C2B674D6}" srcOrd="0" destOrd="0" presId="urn:microsoft.com/office/officeart/2008/layout/NameandTitleOrganizationalChart"/>
-    <dgm:cxn modelId="{0D3D984B-FE97-4B30-9559-AE9883328C5B}" type="presOf" srcId="{E2CDAC0A-4AE2-4F76-A636-752E120637E3}" destId="{F828D00F-43B0-458A-9DA9-010D1B574193}" srcOrd="0" destOrd="0" presId="urn:microsoft.com/office/officeart/2008/layout/NameandTitleOrganizationalChart"/>
-    <dgm:cxn modelId="{767642ED-BCE8-431D-8A75-1F87E2FDEDDE}" type="presOf" srcId="{183BE0E8-9995-42A8-99D4-1C78AF79E993}" destId="{D510339E-75AB-4697-B58F-FCF9733213A1}" srcOrd="1" destOrd="0" presId="urn:microsoft.com/office/officeart/2008/layout/NameandTitleOrganizationalChart"/>
-    <dgm:cxn modelId="{3D264B62-E83C-457F-859F-D0F518C90E62}" type="presOf" srcId="{96804916-8096-423E-94E5-489F5C99C457}" destId="{1D794350-C7DA-4D00-8935-6F9429CA98D6}" srcOrd="1" destOrd="0" presId="urn:microsoft.com/office/officeart/2008/layout/NameandTitleOrganizationalChart"/>
-    <dgm:cxn modelId="{2CD6A4A3-172E-4B84-86F9-CF32C4A74254}" type="presOf" srcId="{5A232A8E-9D78-4B6B-B886-8439F5937936}" destId="{B162CA3D-B28C-4452-8A85-F1DC4D5E7DEE}" srcOrd="1" destOrd="0" presId="urn:microsoft.com/office/officeart/2008/layout/NameandTitleOrganizationalChart"/>
-    <dgm:cxn modelId="{9A483193-F9C9-403F-8228-1919A4304A9E}" type="presOf" srcId="{ED64F2AC-36CD-4FD2-A353-A48D3D9021F0}" destId="{675D8B84-460F-489D-BD2A-4B2E7A1B0BB5}" srcOrd="0" destOrd="0" presId="urn:microsoft.com/office/officeart/2008/layout/NameandTitleOrganizationalChart"/>
-    <dgm:cxn modelId="{57EC6C94-E68D-4EBE-BFA7-F2DE92D87D76}" type="presOf" srcId="{F1BBC6DB-1731-4DFF-9484-CF9809987E9C}" destId="{2EEC50E0-1A20-4EE3-B650-B27B6741B341}" srcOrd="0" destOrd="0" presId="urn:microsoft.com/office/officeart/2008/layout/NameandTitleOrganizationalChart"/>
-    <dgm:cxn modelId="{4FEA518E-2DD6-47A5-ABD9-183D585AFEDF}" srcId="{183BE0E8-9995-42A8-99D4-1C78AF79E993}" destId="{3764C930-DFAF-496C-BF26-E6D853BE6975}" srcOrd="0" destOrd="0" parTransId="{BA7EE5AD-9D20-4C15-ADE6-3D680E3B55E1}" sibTransId="{6C92EDBD-9974-424B-8AF3-899B1353D3B2}"/>
-    <dgm:cxn modelId="{27E98969-A155-4201-AA3F-0C4A5E076347}" srcId="{8BB8EAF3-9BCB-493A-8952-BAEE645FEA72}" destId="{32BCAEA0-909D-4053-A638-988412C1C0A0}" srcOrd="1" destOrd="0" parTransId="{F565EA51-A08B-4218-9225-F645F9BB290C}" sibTransId="{ED0E0E89-5703-4D0F-B296-39609B11DDEA}"/>
-    <dgm:cxn modelId="{FEDF0D11-A756-44BA-9F80-9A21E5DCECBF}" type="presOf" srcId="{32BCAEA0-909D-4053-A638-988412C1C0A0}" destId="{098B7CB4-991D-4EC0-8A23-5E26556096ED}" srcOrd="1" destOrd="0" presId="urn:microsoft.com/office/officeart/2008/layout/NameandTitleOrganizationalChart"/>
-    <dgm:cxn modelId="{A5D352AB-AD06-4812-86B3-B0FD4C256F71}" type="presOf" srcId="{78D57EFD-2C2F-4AD1-A578-99BFDE62811D}" destId="{4612DB32-B12D-499F-8BAF-EF034BC7AA59}" srcOrd="0" destOrd="0" presId="urn:microsoft.com/office/officeart/2008/layout/NameandTitleOrganizationalChart"/>
-    <dgm:cxn modelId="{3F417B3E-CB8E-46F4-BB82-2114F8EEC44B}" type="presOf" srcId="{5696A1FE-4FF9-4F4F-B8BA-66D44A1DF481}" destId="{80466370-7F9D-4FA4-9D98-7043E22BD1AB}" srcOrd="0" destOrd="0" presId="urn:microsoft.com/office/officeart/2008/layout/NameandTitleOrganizationalChart"/>
-    <dgm:cxn modelId="{7D07D374-C752-4DF3-8997-6EDC8F9D92F9}" srcId="{183BE0E8-9995-42A8-99D4-1C78AF79E993}" destId="{E60616BA-8DEB-4344-ACD6-E822D1AE82A5}" srcOrd="1" destOrd="0" parTransId="{C42AD20B-88A5-4043-98E0-937755773E43}" sibTransId="{5696A1FE-4FF9-4F4F-B8BA-66D44A1DF481}"/>
-    <dgm:cxn modelId="{C1FE9180-06FD-4820-9AC4-EFF022ABAD14}" type="presOf" srcId="{BA7EE5AD-9D20-4C15-ADE6-3D680E3B55E1}" destId="{98E1B609-840B-4AA5-A838-634121511628}" srcOrd="0" destOrd="0" presId="urn:microsoft.com/office/officeart/2008/layout/NameandTitleOrganizationalChart"/>
+    <dgm:cxn modelId="{B1DBE090-30E1-4C5B-AD15-8414AC6752E5}" type="presOf" srcId="{86A827E4-64B5-40D9-8062-9D9B1A3156FC}" destId="{189478F2-8CEE-4C40-A184-8EDB60527EF3}" srcOrd="0" destOrd="0" presId="urn:microsoft.com/office/officeart/2008/layout/NameandTitleOrganizationalChart"/>
     <dgm:cxn modelId="{7C81057D-2A97-41E4-A577-9B83B3F35D3B}" type="presOf" srcId="{3764C930-DFAF-496C-BF26-E6D853BE6975}" destId="{EFE281D9-BC84-4CEF-AA27-F691303073C9}" srcOrd="1" destOrd="0" presId="urn:microsoft.com/office/officeart/2008/layout/NameandTitleOrganizationalChart"/>
     <dgm:cxn modelId="{390C1F49-EABF-4AFA-9E64-7F1F97C4D212}" type="presOf" srcId="{6C92EDBD-9974-424B-8AF3-899B1353D3B2}" destId="{FD0649A0-1F4D-43D0-9434-2F855A969E4A}" srcOrd="0" destOrd="0" presId="urn:microsoft.com/office/officeart/2008/layout/NameandTitleOrganizationalChart"/>
-    <dgm:cxn modelId="{43618AA1-A640-42B6-B7F4-B1B4442CBF22}" type="presOf" srcId="{ED64F2AC-36CD-4FD2-A353-A48D3D9021F0}" destId="{F7EE70A9-1D91-4251-BA63-B2CD4C71FAC8}" srcOrd="1" destOrd="0" presId="urn:microsoft.com/office/officeart/2008/layout/NameandTitleOrganizationalChart"/>
+    <dgm:cxn modelId="{0D3D984B-FE97-4B30-9559-AE9883328C5B}" type="presOf" srcId="{E2CDAC0A-4AE2-4F76-A636-752E120637E3}" destId="{F828D00F-43B0-458A-9DA9-010D1B574193}" srcOrd="0" destOrd="0" presId="urn:microsoft.com/office/officeart/2008/layout/NameandTitleOrganizationalChart"/>
+    <dgm:cxn modelId="{4FEA518E-2DD6-47A5-ABD9-183D585AFEDF}" srcId="{183BE0E8-9995-42A8-99D4-1C78AF79E993}" destId="{3764C930-DFAF-496C-BF26-E6D853BE6975}" srcOrd="0" destOrd="0" parTransId="{BA7EE5AD-9D20-4C15-ADE6-3D680E3B55E1}" sibTransId="{6C92EDBD-9974-424B-8AF3-899B1353D3B2}"/>
+    <dgm:cxn modelId="{00A0D2FE-9ABC-4D36-89A7-22AF40A3F930}" type="presOf" srcId="{3764C930-DFAF-496C-BF26-E6D853BE6975}" destId="{BD958891-8BE5-45E2-8625-811632AD227C}" srcOrd="0" destOrd="0" presId="urn:microsoft.com/office/officeart/2008/layout/NameandTitleOrganizationalChart"/>
+    <dgm:cxn modelId="{A5D352AB-AD06-4812-86B3-B0FD4C256F71}" type="presOf" srcId="{78D57EFD-2C2F-4AD1-A578-99BFDE62811D}" destId="{4612DB32-B12D-499F-8BAF-EF034BC7AA59}" srcOrd="0" destOrd="0" presId="urn:microsoft.com/office/officeart/2008/layout/NameandTitleOrganizationalChart"/>
+    <dgm:cxn modelId="{5D3C765E-3EDA-46DC-957D-2FC13CF5D9B2}" type="presOf" srcId="{B4833928-120F-4DF4-A72E-E1C256B372CC}" destId="{7C3A470D-BE97-4DFE-83EC-92A3070CF812}" srcOrd="1" destOrd="0" presId="urn:microsoft.com/office/officeart/2008/layout/NameandTitleOrganizationalChart"/>
+    <dgm:cxn modelId="{1106BA76-38B1-4E3C-97E8-5F8891453D70}" srcId="{5A232A8E-9D78-4B6B-B886-8439F5937936}" destId="{ED64F2AC-36CD-4FD2-A353-A48D3D9021F0}" srcOrd="0" destOrd="0" parTransId="{AEFB9ED6-1F49-4ECC-A1B6-ECCD6B6E5B13}" sibTransId="{354F9769-BAC4-4682-AFAB-B771DE7E448B}"/>
+    <dgm:cxn modelId="{2469EE60-FFD0-4030-9471-9F840B7B1D3C}" type="presOf" srcId="{8BB8EAF3-9BCB-493A-8952-BAEE645FEA72}" destId="{9C769C4D-B6D1-4411-BAAF-E1E69BF347AE}" srcOrd="0" destOrd="0" presId="urn:microsoft.com/office/officeart/2008/layout/NameandTitleOrganizationalChart"/>
+    <dgm:cxn modelId="{34A52F64-D608-48F2-9D6F-06E00DC41270}" type="presOf" srcId="{C042AFFB-E1DD-43DE-B63D-62C6C721734E}" destId="{1DD3A3FD-5BB5-4B35-B3D4-92D7E334B972}" srcOrd="0" destOrd="0" presId="urn:microsoft.com/office/officeart/2008/layout/NameandTitleOrganizationalChart"/>
+    <dgm:cxn modelId="{C1FE9180-06FD-4820-9AC4-EFF022ABAD14}" type="presOf" srcId="{BA7EE5AD-9D20-4C15-ADE6-3D680E3B55E1}" destId="{98E1B609-840B-4AA5-A838-634121511628}" srcOrd="0" destOrd="0" presId="urn:microsoft.com/office/officeart/2008/layout/NameandTitleOrganizationalChart"/>
+    <dgm:cxn modelId="{CDAF8DF1-B310-4890-8470-A9D0531386CF}" type="presOf" srcId="{32BCAEA0-909D-4053-A638-988412C1C0A0}" destId="{F28180A6-5B60-44A3-8CF3-1157C2B674D6}" srcOrd="0" destOrd="0" presId="urn:microsoft.com/office/officeart/2008/layout/NameandTitleOrganizationalChart"/>
+    <dgm:cxn modelId="{A1E4DF55-EEED-4202-A52F-AB9533C7B03D}" type="presOf" srcId="{C42AD20B-88A5-4043-98E0-937755773E43}" destId="{EA0E2B6D-B4EB-4D3C-9F90-22D79CF458F8}" srcOrd="0" destOrd="0" presId="urn:microsoft.com/office/officeart/2008/layout/NameandTitleOrganizationalChart"/>
+    <dgm:cxn modelId="{57EC6C94-E68D-4EBE-BFA7-F2DE92D87D76}" type="presOf" srcId="{F1BBC6DB-1731-4DFF-9484-CF9809987E9C}" destId="{2EEC50E0-1A20-4EE3-B650-B27B6741B341}" srcOrd="0" destOrd="0" presId="urn:microsoft.com/office/officeart/2008/layout/NameandTitleOrganizationalChart"/>
+    <dgm:cxn modelId="{FEDF0D11-A756-44BA-9F80-9A21E5DCECBF}" type="presOf" srcId="{32BCAEA0-909D-4053-A638-988412C1C0A0}" destId="{098B7CB4-991D-4EC0-8A23-5E26556096ED}" srcOrd="1" destOrd="0" presId="urn:microsoft.com/office/officeart/2008/layout/NameandTitleOrganizationalChart"/>
+    <dgm:cxn modelId="{2568C9CC-82E2-421D-80B6-8165517621E2}" type="presOf" srcId="{ED0E0E89-5703-4D0F-B296-39609B11DDEA}" destId="{D98D6DAB-CA4C-45E8-9658-C3E5ECB52822}" srcOrd="0" destOrd="0" presId="urn:microsoft.com/office/officeart/2008/layout/NameandTitleOrganizationalChart"/>
+    <dgm:cxn modelId="{F33B33D0-C53D-4C94-BF5B-1ADD0CD7B2C4}" type="presOf" srcId="{E60616BA-8DEB-4344-ACD6-E822D1AE82A5}" destId="{1BE561CC-EBDD-4F32-80F4-637B6B2BD586}" srcOrd="1" destOrd="0" presId="urn:microsoft.com/office/officeart/2008/layout/NameandTitleOrganizationalChart"/>
+    <dgm:cxn modelId="{B08AABCC-44C2-402E-96F9-0C747E5D32E6}" type="presOf" srcId="{AEFB9ED6-1F49-4ECC-A1B6-ECCD6B6E5B13}" destId="{4A00D1DE-94C5-4E84-B34E-7FFCDA8CE433}" srcOrd="0" destOrd="0" presId="urn:microsoft.com/office/officeart/2008/layout/NameandTitleOrganizationalChart"/>
+    <dgm:cxn modelId="{97B955B2-55F1-4883-AA9E-B15353714D1C}" srcId="{183BE0E8-9995-42A8-99D4-1C78AF79E993}" destId="{5A232A8E-9D78-4B6B-B886-8439F5937936}" srcOrd="2" destOrd="0" parTransId="{C042AFFB-E1DD-43DE-B63D-62C6C721734E}" sibTransId="{86A827E4-64B5-40D9-8062-9D9B1A3156FC}"/>
+    <dgm:cxn modelId="{6F733D32-074F-4486-A2B8-1243A8106910}" type="presOf" srcId="{96804916-8096-423E-94E5-489F5C99C457}" destId="{F6809B43-FB7E-42D9-9327-4EB95E945178}" srcOrd="0" destOrd="0" presId="urn:microsoft.com/office/officeart/2008/layout/NameandTitleOrganizationalChart"/>
+    <dgm:cxn modelId="{0E98769D-0BE4-41DD-AC8C-FF8E55907117}" type="presOf" srcId="{E60616BA-8DEB-4344-ACD6-E822D1AE82A5}" destId="{38748AAE-F7BE-4E7E-AA17-4688364DEE0F}" srcOrd="0" destOrd="0" presId="urn:microsoft.com/office/officeart/2008/layout/NameandTitleOrganizationalChart"/>
     <dgm:cxn modelId="{C27D009F-E2B4-40F2-B630-5280860972D8}" type="presOf" srcId="{E2CDAC0A-4AE2-4F76-A636-752E120637E3}" destId="{01500F67-1BFD-4927-B008-998835FED6B6}" srcOrd="1" destOrd="0" presId="urn:microsoft.com/office/officeart/2008/layout/NameandTitleOrganizationalChart"/>
     <dgm:cxn modelId="{E317145C-D9DB-4C90-8DEF-C343E47BE9E2}" type="presOf" srcId="{B4833928-120F-4DF4-A72E-E1C256B372CC}" destId="{4E9504AE-DA1C-40F1-A2F3-4B7CD67B7FEC}" srcOrd="0" destOrd="0" presId="urn:microsoft.com/office/officeart/2008/layout/NameandTitleOrganizationalChart"/>
-    <dgm:cxn modelId="{71859CAE-7007-48DC-ABCF-7B3C31940A8F}" type="presOf" srcId="{2E9A8319-6FAB-48DB-90E9-978C98B98370}" destId="{5C76724E-15C1-40ED-8458-1501FC630FC0}" srcOrd="0" destOrd="0" presId="urn:microsoft.com/office/officeart/2008/layout/NameandTitleOrganizationalChart"/>
-    <dgm:cxn modelId="{F27A86B6-1841-4038-8EEE-29F83AB374D3}" type="presOf" srcId="{D513D34A-2103-44A6-A1C6-AAC4FD16A044}" destId="{BDE3D559-5521-40FD-97E0-BC4817053C45}" srcOrd="0" destOrd="0" presId="urn:microsoft.com/office/officeart/2008/layout/NameandTitleOrganizationalChart"/>
-    <dgm:cxn modelId="{A1E4DF55-EEED-4202-A52F-AB9533C7B03D}" type="presOf" srcId="{C42AD20B-88A5-4043-98E0-937755773E43}" destId="{EA0E2B6D-B4EB-4D3C-9F90-22D79CF458F8}" srcOrd="0" destOrd="0" presId="urn:microsoft.com/office/officeart/2008/layout/NameandTitleOrganizationalChart"/>
-    <dgm:cxn modelId="{32536AB8-A2BC-4200-9309-B8AD2C67EB5D}" type="presOf" srcId="{DCAAADDC-580C-4AC3-8B49-B78F29C444D1}" destId="{0C51E384-F766-4428-AE78-CE4B9D34C2A1}" srcOrd="0" destOrd="0" presId="urn:microsoft.com/office/officeart/2008/layout/NameandTitleOrganizationalChart"/>
-    <dgm:cxn modelId="{F6CFEB2C-3B44-448D-80A5-610D351B00E6}" type="presOf" srcId="{5F2E1EB0-D547-4A49-B18F-2196133EFDA3}" destId="{889DBD3A-B5B1-4FBA-A9EE-D96398FCEB61}" srcOrd="0" destOrd="0" presId="urn:microsoft.com/office/officeart/2008/layout/NameandTitleOrganizationalChart"/>
-    <dgm:cxn modelId="{F33B33D0-C53D-4C94-BF5B-1ADD0CD7B2C4}" type="presOf" srcId="{E60616BA-8DEB-4344-ACD6-E822D1AE82A5}" destId="{1BE561CC-EBDD-4F32-80F4-637B6B2BD586}" srcOrd="1" destOrd="0" presId="urn:microsoft.com/office/officeart/2008/layout/NameandTitleOrganizationalChart"/>
-    <dgm:cxn modelId="{0E98769D-0BE4-41DD-AC8C-FF8E55907117}" type="presOf" srcId="{E60616BA-8DEB-4344-ACD6-E822D1AE82A5}" destId="{38748AAE-F7BE-4E7E-AA17-4688364DEE0F}" srcOrd="0" destOrd="0" presId="urn:microsoft.com/office/officeart/2008/layout/NameandTitleOrganizationalChart"/>
-    <dgm:cxn modelId="{2469EE60-FFD0-4030-9471-9F840B7B1D3C}" type="presOf" srcId="{8BB8EAF3-9BCB-493A-8952-BAEE645FEA72}" destId="{9C769C4D-B6D1-4411-BAAF-E1E69BF347AE}" srcOrd="0" destOrd="0" presId="urn:microsoft.com/office/officeart/2008/layout/NameandTitleOrganizationalChart"/>
     <dgm:cxn modelId="{C7031E8E-9626-4826-962E-288A6BDFD014}" type="presOf" srcId="{354F9769-BAC4-4682-AFAB-B771DE7E448B}" destId="{37585EB9-D240-4EB9-8D91-8817D9A30CAA}" srcOrd="0" destOrd="0" presId="urn:microsoft.com/office/officeart/2008/layout/NameandTitleOrganizationalChart"/>
-    <dgm:cxn modelId="{6F733D32-074F-4486-A2B8-1243A8106910}" type="presOf" srcId="{96804916-8096-423E-94E5-489F5C99C457}" destId="{F6809B43-FB7E-42D9-9327-4EB95E945178}" srcOrd="0" destOrd="0" presId="urn:microsoft.com/office/officeart/2008/layout/NameandTitleOrganizationalChart"/>
     <dgm:cxn modelId="{2BBEFE6D-AF49-4F55-86A2-F428A40B7704}" srcId="{5A232A8E-9D78-4B6B-B886-8439F5937936}" destId="{E2CDAC0A-4AE2-4F76-A636-752E120637E3}" srcOrd="2" destOrd="0" parTransId="{5F2E1EB0-D547-4A49-B18F-2196133EFDA3}" sibTransId="{DCAAADDC-580C-4AC3-8B49-B78F29C444D1}"/>
     <dgm:cxn modelId="{D366BB7F-6588-43D2-8BE4-94EF95CB687F}" type="presOf" srcId="{183BE0E8-9995-42A8-99D4-1C78AF79E993}" destId="{911C2747-D0B0-45D9-8280-0515A705A6E0}" srcOrd="0" destOrd="0" presId="urn:microsoft.com/office/officeart/2008/layout/NameandTitleOrganizationalChart"/>
-    <dgm:cxn modelId="{97B955B2-55F1-4883-AA9E-B15353714D1C}" srcId="{183BE0E8-9995-42A8-99D4-1C78AF79E993}" destId="{5A232A8E-9D78-4B6B-B886-8439F5937936}" srcOrd="2" destOrd="0" parTransId="{C042AFFB-E1DD-43DE-B63D-62C6C721734E}" sibTransId="{86A827E4-64B5-40D9-8062-9D9B1A3156FC}"/>
+    <dgm:cxn modelId="{767642ED-BCE8-431D-8A75-1F87E2FDEDDE}" type="presOf" srcId="{183BE0E8-9995-42A8-99D4-1C78AF79E993}" destId="{D510339E-75AB-4697-B58F-FCF9733213A1}" srcOrd="1" destOrd="0" presId="urn:microsoft.com/office/officeart/2008/layout/NameandTitleOrganizationalChart"/>
+    <dgm:cxn modelId="{F6CFEB2C-3B44-448D-80A5-610D351B00E6}" type="presOf" srcId="{5F2E1EB0-D547-4A49-B18F-2196133EFDA3}" destId="{889DBD3A-B5B1-4FBA-A9EE-D96398FCEB61}" srcOrd="0" destOrd="0" presId="urn:microsoft.com/office/officeart/2008/layout/NameandTitleOrganizationalChart"/>
+    <dgm:cxn modelId="{27E98969-A155-4201-AA3F-0C4A5E076347}" srcId="{8BB8EAF3-9BCB-493A-8952-BAEE645FEA72}" destId="{32BCAEA0-909D-4053-A638-988412C1C0A0}" srcOrd="1" destOrd="0" parTransId="{F565EA51-A08B-4218-9225-F645F9BB290C}" sibTransId="{ED0E0E89-5703-4D0F-B296-39609B11DDEA}"/>
+    <dgm:cxn modelId="{A85C33EB-AFF7-4D79-948E-B4BA8B6ACF14}" type="presOf" srcId="{5A232A8E-9D78-4B6B-B886-8439F5937936}" destId="{58C7E9CC-C28A-4B61-98C8-DFC076209606}" srcOrd="0" destOrd="0" presId="urn:microsoft.com/office/officeart/2008/layout/NameandTitleOrganizationalChart"/>
+    <dgm:cxn modelId="{7D07D374-C752-4DF3-8997-6EDC8F9D92F9}" srcId="{183BE0E8-9995-42A8-99D4-1C78AF79E993}" destId="{E60616BA-8DEB-4344-ACD6-E822D1AE82A5}" srcOrd="1" destOrd="0" parTransId="{C42AD20B-88A5-4043-98E0-937755773E43}" sibTransId="{5696A1FE-4FF9-4F4F-B8BA-66D44A1DF481}"/>
     <dgm:cxn modelId="{5888A28C-967E-4BCB-9739-FD61A0EAE602}" srcId="{8BB8EAF3-9BCB-493A-8952-BAEE645FEA72}" destId="{183BE0E8-9995-42A8-99D4-1C78AF79E993}" srcOrd="0" destOrd="0" parTransId="{C6F9DCFA-7858-464A-AF9C-73BFF56F702C}" sibTransId="{D513D34A-2103-44A6-A1C6-AAC4FD16A044}"/>
-    <dgm:cxn modelId="{B1DBE090-30E1-4C5B-AD15-8414AC6752E5}" type="presOf" srcId="{86A827E4-64B5-40D9-8062-9D9B1A3156FC}" destId="{189478F2-8CEE-4C40-A184-8EDB60527EF3}" srcOrd="0" destOrd="0" presId="urn:microsoft.com/office/officeart/2008/layout/NameandTitleOrganizationalChart"/>
-    <dgm:cxn modelId="{5D3C765E-3EDA-46DC-957D-2FC13CF5D9B2}" type="presOf" srcId="{B4833928-120F-4DF4-A72E-E1C256B372CC}" destId="{7C3A470D-BE97-4DFE-83EC-92A3070CF812}" srcOrd="1" destOrd="0" presId="urn:microsoft.com/office/officeart/2008/layout/NameandTitleOrganizationalChart"/>
+    <dgm:cxn modelId="{2CD6A4A3-172E-4B84-86F9-CF32C4A74254}" type="presOf" srcId="{5A232A8E-9D78-4B6B-B886-8439F5937936}" destId="{B162CA3D-B28C-4452-8A85-F1DC4D5E7DEE}" srcOrd="1" destOrd="0" presId="urn:microsoft.com/office/officeart/2008/layout/NameandTitleOrganizationalChart"/>
+    <dgm:cxn modelId="{D108EAD2-73D6-4126-988D-BB7555FB2C2A}" srcId="{5A232A8E-9D78-4B6B-B886-8439F5937936}" destId="{B4833928-120F-4DF4-A72E-E1C256B372CC}" srcOrd="1" destOrd="0" parTransId="{F1BBC6DB-1731-4DFF-9484-CF9809987E9C}" sibTransId="{78D57EFD-2C2F-4AD1-A578-99BFDE62811D}"/>
+    <dgm:cxn modelId="{3D264B62-E83C-457F-859F-D0F518C90E62}" type="presOf" srcId="{96804916-8096-423E-94E5-489F5C99C457}" destId="{1D794350-C7DA-4D00-8935-6F9429CA98D6}" srcOrd="1" destOrd="0" presId="urn:microsoft.com/office/officeart/2008/layout/NameandTitleOrganizationalChart"/>
+    <dgm:cxn modelId="{F27A86B6-1841-4038-8EEE-29F83AB374D3}" type="presOf" srcId="{D513D34A-2103-44A6-A1C6-AAC4FD16A044}" destId="{BDE3D559-5521-40FD-97E0-BC4817053C45}" srcOrd="0" destOrd="0" presId="urn:microsoft.com/office/officeart/2008/layout/NameandTitleOrganizationalChart"/>
+    <dgm:cxn modelId="{539EF76B-5356-4927-BC5A-57A91010E761}" type="presOf" srcId="{FFFB7498-FE7A-41A4-8790-7915FFCC3B9F}" destId="{8D270E91-2A9E-4115-AEE4-C89746EE09BB}" srcOrd="0" destOrd="0" presId="urn:microsoft.com/office/officeart/2008/layout/NameandTitleOrganizationalChart"/>
+    <dgm:cxn modelId="{9A483193-F9C9-403F-8228-1919A4304A9E}" type="presOf" srcId="{ED64F2AC-36CD-4FD2-A353-A48D3D9021F0}" destId="{675D8B84-460F-489D-BD2A-4B2E7A1B0BB5}" srcOrd="0" destOrd="0" presId="urn:microsoft.com/office/officeart/2008/layout/NameandTitleOrganizationalChart"/>
+    <dgm:cxn modelId="{43618AA1-A640-42B6-B7F4-B1B4442CBF22}" type="presOf" srcId="{ED64F2AC-36CD-4FD2-A353-A48D3D9021F0}" destId="{F7EE70A9-1D91-4251-BA63-B2CD4C71FAC8}" srcOrd="1" destOrd="0" presId="urn:microsoft.com/office/officeart/2008/layout/NameandTitleOrganizationalChart"/>
+    <dgm:cxn modelId="{71859CAE-7007-48DC-ABCF-7B3C31940A8F}" type="presOf" srcId="{2E9A8319-6FAB-48DB-90E9-978C98B98370}" destId="{5C76724E-15C1-40ED-8458-1501FC630FC0}" srcOrd="0" destOrd="0" presId="urn:microsoft.com/office/officeart/2008/layout/NameandTitleOrganizationalChart"/>
+    <dgm:cxn modelId="{32536AB8-A2BC-4200-9309-B8AD2C67EB5D}" type="presOf" srcId="{DCAAADDC-580C-4AC3-8B49-B78F29C444D1}" destId="{0C51E384-F766-4428-AE78-CE4B9D34C2A1}" srcOrd="0" destOrd="0" presId="urn:microsoft.com/office/officeart/2008/layout/NameandTitleOrganizationalChart"/>
+    <dgm:cxn modelId="{3F417B3E-CB8E-46F4-BB82-2114F8EEC44B}" type="presOf" srcId="{5696A1FE-4FF9-4F4F-B8BA-66D44A1DF481}" destId="{80466370-7F9D-4FA4-9D98-7043E22BD1AB}" srcOrd="0" destOrd="0" presId="urn:microsoft.com/office/officeart/2008/layout/NameandTitleOrganizationalChart"/>
     <dgm:cxn modelId="{F7B2392F-DD7E-4A4F-AE9E-11DE774588BE}" srcId="{183BE0E8-9995-42A8-99D4-1C78AF79E993}" destId="{96804916-8096-423E-94E5-489F5C99C457}" srcOrd="3" destOrd="0" parTransId="{2E9A8319-6FAB-48DB-90E9-978C98B98370}" sibTransId="{FFFB7498-FE7A-41A4-8790-7915FFCC3B9F}"/>
-    <dgm:cxn modelId="{00A0D2FE-9ABC-4D36-89A7-22AF40A3F930}" type="presOf" srcId="{3764C930-DFAF-496C-BF26-E6D853BE6975}" destId="{BD958891-8BE5-45E2-8625-811632AD227C}" srcOrd="0" destOrd="0" presId="urn:microsoft.com/office/officeart/2008/layout/NameandTitleOrganizationalChart"/>
-    <dgm:cxn modelId="{1106BA76-38B1-4E3C-97E8-5F8891453D70}" srcId="{5A232A8E-9D78-4B6B-B886-8439F5937936}" destId="{ED64F2AC-36CD-4FD2-A353-A48D3D9021F0}" srcOrd="0" destOrd="0" parTransId="{AEFB9ED6-1F49-4ECC-A1B6-ECCD6B6E5B13}" sibTransId="{354F9769-BAC4-4682-AFAB-B771DE7E448B}"/>
-    <dgm:cxn modelId="{34A52F64-D608-48F2-9D6F-06E00DC41270}" type="presOf" srcId="{C042AFFB-E1DD-43DE-B63D-62C6C721734E}" destId="{1DD3A3FD-5BB5-4B35-B3D4-92D7E334B972}" srcOrd="0" destOrd="0" presId="urn:microsoft.com/office/officeart/2008/layout/NameandTitleOrganizationalChart"/>
-    <dgm:cxn modelId="{B08AABCC-44C2-402E-96F9-0C747E5D32E6}" type="presOf" srcId="{AEFB9ED6-1F49-4ECC-A1B6-ECCD6B6E5B13}" destId="{4A00D1DE-94C5-4E84-B34E-7FFCDA8CE433}" srcOrd="0" destOrd="0" presId="urn:microsoft.com/office/officeart/2008/layout/NameandTitleOrganizationalChart"/>
-    <dgm:cxn modelId="{D108EAD2-73D6-4126-988D-BB7555FB2C2A}" srcId="{5A232A8E-9D78-4B6B-B886-8439F5937936}" destId="{B4833928-120F-4DF4-A72E-E1C256B372CC}" srcOrd="1" destOrd="0" parTransId="{F1BBC6DB-1731-4DFF-9484-CF9809987E9C}" sibTransId="{78D57EFD-2C2F-4AD1-A578-99BFDE62811D}"/>
-    <dgm:cxn modelId="{A85C33EB-AFF7-4D79-948E-B4BA8B6ACF14}" type="presOf" srcId="{5A232A8E-9D78-4B6B-B886-8439F5937936}" destId="{58C7E9CC-C28A-4B61-98C8-DFC076209606}" srcOrd="0" destOrd="0" presId="urn:microsoft.com/office/officeart/2008/layout/NameandTitleOrganizationalChart"/>
-    <dgm:cxn modelId="{2568C9CC-82E2-421D-80B6-8165517621E2}" type="presOf" srcId="{ED0E0E89-5703-4D0F-B296-39609B11DDEA}" destId="{D98D6DAB-CA4C-45E8-9658-C3E5ECB52822}" srcOrd="0" destOrd="0" presId="urn:microsoft.com/office/officeart/2008/layout/NameandTitleOrganizationalChart"/>
-    <dgm:cxn modelId="{539EF76B-5356-4927-BC5A-57A91010E761}" type="presOf" srcId="{FFFB7498-FE7A-41A4-8790-7915FFCC3B9F}" destId="{8D270E91-2A9E-4115-AEE4-C89746EE09BB}" srcOrd="0" destOrd="0" presId="urn:microsoft.com/office/officeart/2008/layout/NameandTitleOrganizationalChart"/>
     <dgm:cxn modelId="{8E0BAA23-2CDE-4445-84E4-0B3FBA765A4D}" type="presParOf" srcId="{9C769C4D-B6D1-4411-BAAF-E1E69BF347AE}" destId="{F838E748-E001-4112-AA94-4ABDB9918E12}" srcOrd="0" destOrd="0" presId="urn:microsoft.com/office/officeart/2008/layout/NameandTitleOrganizationalChart"/>
     <dgm:cxn modelId="{C106C24C-68A1-4C38-9DC0-D0C95A1E9D1F}" type="presParOf" srcId="{F838E748-E001-4112-AA94-4ABDB9918E12}" destId="{EF3B0117-CC5F-4DC3-B560-9D6A90E7066B}" srcOrd="0" destOrd="0" presId="urn:microsoft.com/office/officeart/2008/layout/NameandTitleOrganizationalChart"/>
     <dgm:cxn modelId="{D16C8F00-E52D-4274-A73B-5F0A49A88F46}" type="presParOf" srcId="{EF3B0117-CC5F-4DC3-B560-9D6A90E7066B}" destId="{911C2747-D0B0-45D9-8280-0515A705A6E0}" srcOrd="0" destOrd="0" presId="urn:microsoft.com/office/officeart/2008/layout/NameandTitleOrganizationalChart"/>
@@ -35538,7 +35589,7 @@
 </file>
 
 <file path=customXml/itemProps1.xml><?xml version="1.0" encoding="utf-8"?>
-<ds:datastoreItem xmlns:ds="http://schemas.openxmlformats.org/officeDocument/2006/customXml" ds:itemID="{7FF3BD07-F82F-4989-B538-1BDC2DAC6800}">
+<ds:datastoreItem xmlns:ds="http://schemas.openxmlformats.org/officeDocument/2006/customXml" ds:itemID="{7889EF0C-A164-424F-A4A7-01FB78294F24}">
   <ds:schemaRefs>
     <ds:schemaRef ds:uri="http://schemas.openxmlformats.org/officeDocument/2006/bibliography"/>
   </ds:schemaRefs>

</xml_diff>